<commit_message>
Kleine aanpassingen aan het TO
</commit_message>
<xml_diff>
--- a/Documenten/Technisch ontwerp.docx
+++ b/Documenten/Technisch ontwerp.docx
@@ -941,7 +941,7 @@
           <w:rtl w:val="0"/>
           <w:lang w:val="en-US"/>
         </w:rPr>
-        <w:t>Technisch Antwerp</w:t>
+        <w:t>Technisch Ontwerp</w:t>
       </w:r>
     </w:p>
     <w:p>
@@ -1097,10 +1097,8 @@
         <w:tblLayout w:type="fixed"/>
       </w:tblPr>
       <w:tblGrid>
-        <w:gridCol w:w="2460"/>
-        <w:gridCol w:w="2460"/>
-        <w:gridCol w:w="2460"/>
-        <w:gridCol w:w="2460"/>
+        <w:gridCol w:w="2136"/>
+        <w:gridCol w:w="7704"/>
       </w:tblGrid>
       <w:tr>
         <w:tblPrEx>
@@ -1112,7 +1110,7 @@
         </w:trPr>
         <w:tc>
           <w:tcPr>
-            <w:tcW w:type="dxa" w:w="2460"/>
+            <w:tcW w:type="dxa" w:w="2136"/>
             <w:tcBorders>
               <w:top w:val="nil"/>
               <w:left w:val="nil"/>
@@ -1144,12 +1142,12 @@
         </w:tc>
         <w:tc>
           <w:tcPr>
-            <w:tcW w:type="dxa" w:w="2460"/>
+            <w:tcW w:type="dxa" w:w="7703"/>
             <w:tcBorders>
               <w:top w:val="nil"/>
               <w:left w:val="single" w:color="214e66" w:sz="2" w:space="0" w:shadow="0" w:frame="0"/>
               <w:bottom w:val="single" w:color="000000" w:sz="4" w:space="0" w:shadow="0" w:frame="0"/>
-              <w:right w:val="single" w:color="214e66" w:sz="2" w:space="0" w:shadow="0" w:frame="0"/>
+              <w:right w:val="nil"/>
             </w:tcBorders>
             <w:shd w:val="clear" w:color="auto" w:fill="357ca2"/>
             <w:tcMar>
@@ -1174,46 +1172,6 @@
             </w:r>
           </w:p>
         </w:tc>
-        <w:tc>
-          <w:tcPr>
-            <w:tcW w:type="dxa" w:w="2460"/>
-            <w:tcBorders>
-              <w:top w:val="nil"/>
-              <w:left w:val="single" w:color="214e66" w:sz="2" w:space="0" w:shadow="0" w:frame="0"/>
-              <w:bottom w:val="single" w:color="000000" w:sz="4" w:space="0" w:shadow="0" w:frame="0"/>
-              <w:right w:val="single" w:color="214e66" w:sz="2" w:space="0" w:shadow="0" w:frame="0"/>
-            </w:tcBorders>
-            <w:shd w:val="clear" w:color="auto" w:fill="357ca2"/>
-            <w:tcMar>
-              <w:top w:type="dxa" w:w="80"/>
-              <w:left w:type="dxa" w:w="80"/>
-              <w:bottom w:type="dxa" w:w="80"/>
-              <w:right w:type="dxa" w:w="80"/>
-            </w:tcMar>
-            <w:vAlign w:val="top"/>
-          </w:tcPr>
-          <w:p/>
-        </w:tc>
-        <w:tc>
-          <w:tcPr>
-            <w:tcW w:type="dxa" w:w="2460"/>
-            <w:tcBorders>
-              <w:top w:val="nil"/>
-              <w:left w:val="single" w:color="214e66" w:sz="2" w:space="0" w:shadow="0" w:frame="0"/>
-              <w:bottom w:val="single" w:color="000000" w:sz="4" w:space="0" w:shadow="0" w:frame="0"/>
-              <w:right w:val="nil"/>
-            </w:tcBorders>
-            <w:shd w:val="clear" w:color="auto" w:fill="357ca2"/>
-            <w:tcMar>
-              <w:top w:type="dxa" w:w="80"/>
-              <w:left w:type="dxa" w:w="80"/>
-              <w:bottom w:type="dxa" w:w="80"/>
-              <w:right w:type="dxa" w:w="80"/>
-            </w:tcMar>
-            <w:vAlign w:val="top"/>
-          </w:tcPr>
-          <w:p/>
-        </w:tc>
       </w:tr>
       <w:tr>
         <w:tblPrEx>
@@ -1224,7 +1182,7 @@
         </w:trPr>
         <w:tc>
           <w:tcPr>
-            <w:tcW w:type="dxa" w:w="2460"/>
+            <w:tcW w:type="dxa" w:w="2136"/>
             <w:tcBorders>
               <w:top w:val="single" w:color="000000" w:sz="4" w:space="0" w:shadow="0" w:frame="0"/>
               <w:left w:val="nil"/>
@@ -1289,12 +1247,12 @@
         </w:tc>
         <w:tc>
           <w:tcPr>
-            <w:tcW w:type="dxa" w:w="2460"/>
+            <w:tcW w:type="dxa" w:w="7703"/>
             <w:tcBorders>
               <w:top w:val="single" w:color="000000" w:sz="4" w:space="0" w:shadow="0" w:frame="0"/>
               <w:left w:val="single" w:color="000000" w:sz="4" w:space="0" w:shadow="0" w:frame="0"/>
               <w:bottom w:val="dotted" w:color="919191" w:sz="6" w:space="0" w:shadow="0" w:frame="0"/>
-              <w:right w:val="single" w:color="919191" w:sz="2" w:space="0" w:shadow="0" w:frame="0"/>
+              <w:right w:val="nil"/>
             </w:tcBorders>
             <w:shd w:val="clear" w:color="auto" w:fill="auto"/>
             <w:tcMar>
@@ -1319,46 +1277,6 @@
             </w:r>
           </w:p>
         </w:tc>
-        <w:tc>
-          <w:tcPr>
-            <w:tcW w:type="dxa" w:w="2460"/>
-            <w:tcBorders>
-              <w:top w:val="single" w:color="000000" w:sz="4" w:space="0" w:shadow="0" w:frame="0"/>
-              <w:left w:val="single" w:color="919191" w:sz="2" w:space="0" w:shadow="0" w:frame="0"/>
-              <w:bottom w:val="dotted" w:color="919191" w:sz="6" w:space="0" w:shadow="0" w:frame="0"/>
-              <w:right w:val="single" w:color="919191" w:sz="2" w:space="0" w:shadow="0" w:frame="0"/>
-            </w:tcBorders>
-            <w:shd w:val="clear" w:color="auto" w:fill="auto"/>
-            <w:tcMar>
-              <w:top w:type="dxa" w:w="80"/>
-              <w:left w:type="dxa" w:w="80"/>
-              <w:bottom w:type="dxa" w:w="80"/>
-              <w:right w:type="dxa" w:w="80"/>
-            </w:tcMar>
-            <w:vAlign w:val="top"/>
-          </w:tcPr>
-          <w:p/>
-        </w:tc>
-        <w:tc>
-          <w:tcPr>
-            <w:tcW w:type="dxa" w:w="2460"/>
-            <w:tcBorders>
-              <w:top w:val="single" w:color="000000" w:sz="4" w:space="0" w:shadow="0" w:frame="0"/>
-              <w:left w:val="single" w:color="919191" w:sz="2" w:space="0" w:shadow="0" w:frame="0"/>
-              <w:bottom w:val="dotted" w:color="919191" w:sz="6" w:space="0" w:shadow="0" w:frame="0"/>
-              <w:right w:val="nil"/>
-            </w:tcBorders>
-            <w:shd w:val="clear" w:color="auto" w:fill="auto"/>
-            <w:tcMar>
-              <w:top w:type="dxa" w:w="80"/>
-              <w:left w:type="dxa" w:w="80"/>
-              <w:bottom w:type="dxa" w:w="80"/>
-              <w:right w:type="dxa" w:w="80"/>
-            </w:tcMar>
-            <w:vAlign w:val="top"/>
-          </w:tcPr>
-          <w:p/>
-        </w:tc>
       </w:tr>
       <w:tr>
         <w:tblPrEx>
@@ -1369,7 +1287,7 @@
         </w:trPr>
         <w:tc>
           <w:tcPr>
-            <w:tcW w:type="dxa" w:w="2460"/>
+            <w:tcW w:type="dxa" w:w="2136"/>
             <w:tcBorders>
               <w:top w:val="dotted" w:color="919191" w:sz="6" w:space="0" w:shadow="0" w:frame="0"/>
               <w:left w:val="nil"/>
@@ -1434,12 +1352,12 @@
         </w:tc>
         <w:tc>
           <w:tcPr>
-            <w:tcW w:type="dxa" w:w="2460"/>
+            <w:tcW w:type="dxa" w:w="7703"/>
             <w:tcBorders>
               <w:top w:val="dotted" w:color="919191" w:sz="6" w:space="0" w:shadow="0" w:frame="0"/>
               <w:left w:val="single" w:color="000000" w:sz="4" w:space="0" w:shadow="0" w:frame="0"/>
               <w:bottom w:val="dotted" w:color="919191" w:sz="6" w:space="0" w:shadow="0" w:frame="0"/>
-              <w:right w:val="single" w:color="919191" w:sz="2" w:space="0" w:shadow="0" w:frame="0"/>
+              <w:right w:val="nil"/>
             </w:tcBorders>
             <w:shd w:val="clear" w:color="auto" w:fill="eeeeee"/>
             <w:tcMar>
@@ -1464,46 +1382,6 @@
             </w:r>
           </w:p>
         </w:tc>
-        <w:tc>
-          <w:tcPr>
-            <w:tcW w:type="dxa" w:w="2460"/>
-            <w:tcBorders>
-              <w:top w:val="dotted" w:color="919191" w:sz="6" w:space="0" w:shadow="0" w:frame="0"/>
-              <w:left w:val="single" w:color="919191" w:sz="2" w:space="0" w:shadow="0" w:frame="0"/>
-              <w:bottom w:val="dotted" w:color="919191" w:sz="6" w:space="0" w:shadow="0" w:frame="0"/>
-              <w:right w:val="single" w:color="919191" w:sz="2" w:space="0" w:shadow="0" w:frame="0"/>
-            </w:tcBorders>
-            <w:shd w:val="clear" w:color="auto" w:fill="eeeeee"/>
-            <w:tcMar>
-              <w:top w:type="dxa" w:w="80"/>
-              <w:left w:type="dxa" w:w="80"/>
-              <w:bottom w:type="dxa" w:w="80"/>
-              <w:right w:type="dxa" w:w="80"/>
-            </w:tcMar>
-            <w:vAlign w:val="top"/>
-          </w:tcPr>
-          <w:p/>
-        </w:tc>
-        <w:tc>
-          <w:tcPr>
-            <w:tcW w:type="dxa" w:w="2460"/>
-            <w:tcBorders>
-              <w:top w:val="dotted" w:color="919191" w:sz="6" w:space="0" w:shadow="0" w:frame="0"/>
-              <w:left w:val="single" w:color="919191" w:sz="2" w:space="0" w:shadow="0" w:frame="0"/>
-              <w:bottom w:val="dotted" w:color="919191" w:sz="6" w:space="0" w:shadow="0" w:frame="0"/>
-              <w:right w:val="nil"/>
-            </w:tcBorders>
-            <w:shd w:val="clear" w:color="auto" w:fill="eeeeee"/>
-            <w:tcMar>
-              <w:top w:type="dxa" w:w="80"/>
-              <w:left w:type="dxa" w:w="80"/>
-              <w:bottom w:type="dxa" w:w="80"/>
-              <w:right w:type="dxa" w:w="80"/>
-            </w:tcMar>
-            <w:vAlign w:val="top"/>
-          </w:tcPr>
-          <w:p/>
-        </w:tc>
       </w:tr>
       <w:tr>
         <w:tblPrEx>
@@ -1514,7 +1392,7 @@
         </w:trPr>
         <w:tc>
           <w:tcPr>
-            <w:tcW w:type="dxa" w:w="2460"/>
+            <w:tcW w:type="dxa" w:w="2136"/>
             <w:tcBorders>
               <w:top w:val="dotted" w:color="919191" w:sz="6" w:space="0" w:shadow="0" w:frame="0"/>
               <w:left w:val="nil"/>
@@ -1530,54 +1408,59 @@
             </w:tcMar>
             <w:vAlign w:val="top"/>
           </w:tcPr>
-          <w:p/>
+          <w:p>
+            <w:pPr>
+              <w:keepNext w:val="0"/>
+              <w:keepLines w:val="0"/>
+              <w:pageBreakBefore w:val="0"/>
+              <w:widowControl w:val="1"/>
+              <w:shd w:val="clear" w:color="auto" w:fill="auto"/>
+              <w:tabs>
+                <w:tab w:val="right" w:pos="1267"/>
+                <w:tab w:val="right" w:pos="1333"/>
+              </w:tabs>
+              <w:suppressAutoHyphens w:val="0"/>
+              <w:bidi w:val="0"/>
+              <w:spacing w:before="0" w:after="0" w:line="240" w:lineRule="auto"/>
+              <w:ind w:left="0" w:right="0" w:firstLine="0"/>
+              <w:jc w:val="right"/>
+              <w:outlineLvl w:val="9"/>
+              <w:rPr>
+                <w:rtl w:val="0"/>
+              </w:rPr>
+            </w:pPr>
+            <w:r>
+              <w:rPr>
+                <w:rFonts w:ascii="Helvetica Neue" w:cs="Arial Unicode MS" w:hAnsi="Helvetica Neue" w:eastAsia="Arial Unicode MS"/>
+                <w:b w:val="1"/>
+                <w:bCs w:val="1"/>
+                <w:i w:val="0"/>
+                <w:iCs w:val="0"/>
+                <w:caps w:val="0"/>
+                <w:smallCaps w:val="0"/>
+                <w:strike w:val="0"/>
+                <w:dstrike w:val="0"/>
+                <w:outline w:val="0"/>
+                <w:color w:val="000000"/>
+                <w:spacing w:val="0"/>
+                <w:kern w:val="0"/>
+                <w:position w:val="0"/>
+                <w:sz w:val="20"/>
+                <w:szCs w:val="20"/>
+                <w:u w:val="none"/>
+                <w:vertAlign w:val="baseline"/>
+                <w:rtl w:val="0"/>
+              </w:rPr>
+              <w:t>2.1</w:t>
+            </w:r>
+          </w:p>
         </w:tc>
         <w:tc>
           <w:tcPr>
-            <w:tcW w:type="dxa" w:w="2460"/>
+            <w:tcW w:type="dxa" w:w="7703"/>
             <w:tcBorders>
               <w:top w:val="dotted" w:color="919191" w:sz="6" w:space="0" w:shadow="0" w:frame="0"/>
               <w:left w:val="single" w:color="000000" w:sz="4" w:space="0" w:shadow="0" w:frame="0"/>
-              <w:bottom w:val="dotted" w:color="919191" w:sz="6" w:space="0" w:shadow="0" w:frame="0"/>
-              <w:right w:val="single" w:color="919191" w:sz="2" w:space="0" w:shadow="0" w:frame="0"/>
-            </w:tcBorders>
-            <w:shd w:val="clear" w:color="auto" w:fill="auto"/>
-            <w:tcMar>
-              <w:top w:type="dxa" w:w="80"/>
-              <w:left w:type="dxa" w:w="80"/>
-              <w:bottom w:type="dxa" w:w="80"/>
-              <w:right w:type="dxa" w:w="80"/>
-            </w:tcMar>
-            <w:vAlign w:val="top"/>
-          </w:tcPr>
-          <w:p/>
-        </w:tc>
-        <w:tc>
-          <w:tcPr>
-            <w:tcW w:type="dxa" w:w="2460"/>
-            <w:tcBorders>
-              <w:top w:val="dotted" w:color="919191" w:sz="6" w:space="0" w:shadow="0" w:frame="0"/>
-              <w:left w:val="single" w:color="919191" w:sz="2" w:space="0" w:shadow="0" w:frame="0"/>
-              <w:bottom w:val="dotted" w:color="919191" w:sz="6" w:space="0" w:shadow="0" w:frame="0"/>
-              <w:right w:val="single" w:color="919191" w:sz="2" w:space="0" w:shadow="0" w:frame="0"/>
-            </w:tcBorders>
-            <w:shd w:val="clear" w:color="auto" w:fill="auto"/>
-            <w:tcMar>
-              <w:top w:type="dxa" w:w="80"/>
-              <w:left w:type="dxa" w:w="80"/>
-              <w:bottom w:type="dxa" w:w="80"/>
-              <w:right w:type="dxa" w:w="80"/>
-            </w:tcMar>
-            <w:vAlign w:val="top"/>
-          </w:tcPr>
-          <w:p/>
-        </w:tc>
-        <w:tc>
-          <w:tcPr>
-            <w:tcW w:type="dxa" w:w="2460"/>
-            <w:tcBorders>
-              <w:top w:val="dotted" w:color="919191" w:sz="6" w:space="0" w:shadow="0" w:frame="0"/>
-              <w:left w:val="single" w:color="919191" w:sz="2" w:space="0" w:shadow="0" w:frame="0"/>
               <w:bottom w:val="dotted" w:color="919191" w:sz="6" w:space="0" w:shadow="0" w:frame="0"/>
               <w:right w:val="nil"/>
             </w:tcBorders>
@@ -1590,7 +1473,19 @@
             </w:tcMar>
             <w:vAlign w:val="top"/>
           </w:tcPr>
-          <w:p/>
+          <w:p>
+            <w:pPr>
+              <w:pStyle w:val="Table Style 2"/>
+              <w:bidi w:val="0"/>
+            </w:pPr>
+            <w:r>
+              <w:rPr>
+                <w:rFonts w:ascii="Helvetica Neue Light" w:cs="Arial Unicode MS" w:hAnsi="Helvetica Neue Light" w:eastAsia="Arial Unicode MS"/>
+                <w:rtl w:val="0"/>
+              </w:rPr>
+              <w:t>Hoofdstuk 3 en 4 geschreven</w:t>
+            </w:r>
+          </w:p>
         </w:tc>
       </w:tr>
       <w:tr>
@@ -1602,7 +1497,7 @@
         </w:trPr>
         <w:tc>
           <w:tcPr>
-            <w:tcW w:type="dxa" w:w="2460"/>
+            <w:tcW w:type="dxa" w:w="2136"/>
             <w:tcBorders>
               <w:top w:val="dotted" w:color="919191" w:sz="6" w:space="0" w:shadow="0" w:frame="0"/>
               <w:left w:val="nil"/>
@@ -1622,50 +1517,10 @@
         </w:tc>
         <w:tc>
           <w:tcPr>
-            <w:tcW w:type="dxa" w:w="2460"/>
+            <w:tcW w:type="dxa" w:w="7703"/>
             <w:tcBorders>
               <w:top w:val="dotted" w:color="919191" w:sz="6" w:space="0" w:shadow="0" w:frame="0"/>
               <w:left w:val="single" w:color="000000" w:sz="4" w:space="0" w:shadow="0" w:frame="0"/>
-              <w:bottom w:val="nil"/>
-              <w:right w:val="single" w:color="919191" w:sz="2" w:space="0" w:shadow="0" w:frame="0"/>
-            </w:tcBorders>
-            <w:shd w:val="clear" w:color="auto" w:fill="eeeeee"/>
-            <w:tcMar>
-              <w:top w:type="dxa" w:w="80"/>
-              <w:left w:type="dxa" w:w="80"/>
-              <w:bottom w:type="dxa" w:w="80"/>
-              <w:right w:type="dxa" w:w="80"/>
-            </w:tcMar>
-            <w:vAlign w:val="top"/>
-          </w:tcPr>
-          <w:p/>
-        </w:tc>
-        <w:tc>
-          <w:tcPr>
-            <w:tcW w:type="dxa" w:w="2460"/>
-            <w:tcBorders>
-              <w:top w:val="dotted" w:color="919191" w:sz="6" w:space="0" w:shadow="0" w:frame="0"/>
-              <w:left w:val="single" w:color="919191" w:sz="2" w:space="0" w:shadow="0" w:frame="0"/>
-              <w:bottom w:val="nil"/>
-              <w:right w:val="single" w:color="919191" w:sz="2" w:space="0" w:shadow="0" w:frame="0"/>
-            </w:tcBorders>
-            <w:shd w:val="clear" w:color="auto" w:fill="eeeeee"/>
-            <w:tcMar>
-              <w:top w:type="dxa" w:w="80"/>
-              <w:left w:type="dxa" w:w="80"/>
-              <w:bottom w:type="dxa" w:w="80"/>
-              <w:right w:type="dxa" w:w="80"/>
-            </w:tcMar>
-            <w:vAlign w:val="top"/>
-          </w:tcPr>
-          <w:p/>
-        </w:tc>
-        <w:tc>
-          <w:tcPr>
-            <w:tcW w:type="dxa" w:w="2460"/>
-            <w:tcBorders>
-              <w:top w:val="dotted" w:color="919191" w:sz="6" w:space="0" w:shadow="0" w:frame="0"/>
-              <w:left w:val="single" w:color="919191" w:sz="2" w:space="0" w:shadow="0" w:frame="0"/>
               <w:bottom w:val="nil"/>
               <w:right w:val="nil"/>
             </w:tcBorders>
@@ -2293,7 +2148,116 @@
           <w:rtl w:val="0"/>
           <w:lang w:val="nl-NL"/>
         </w:rPr>
-        <w:t xml:space="preserve">Verklarende woordenlijst </w:t>
+        <w:t>Verklarende woordenlijs</w:t>
+      </w:r>
+      <w:r>
+        <mc:AlternateContent>
+          <mc:Choice Requires="wps">
+            <w:drawing>
+              <wp:anchor distT="152400" distB="152400" distL="152400" distR="152400" simplePos="0" relativeHeight="251664384" behindDoc="0" locked="0" layoutInCell="1" allowOverlap="1">
+                <wp:simplePos x="0" y="0"/>
+                <wp:positionH relativeFrom="page">
+                  <wp:posOffset>762000</wp:posOffset>
+                </wp:positionH>
+                <wp:positionV relativeFrom="page">
+                  <wp:posOffset>742950</wp:posOffset>
+                </wp:positionV>
+                <wp:extent cx="6248400" cy="266700"/>
+                <wp:effectExtent l="0" t="0" r="0" b="0"/>
+                <wp:wrapNone/>
+                <wp:docPr id="1073741832" name="officeArt object"/>
+                <wp:cNvGraphicFramePr/>
+                <a:graphic xmlns:a="http://schemas.openxmlformats.org/drawingml/2006/main">
+                  <a:graphicData uri="http://schemas.microsoft.com/office/word/2010/wordprocessingShape">
+                    <wps:wsp>
+                      <wps:cNvSpPr txBox="1"/>
+                      <wps:spPr>
+                        <a:xfrm>
+                          <a:off x="0" y="0"/>
+                          <a:ext cx="6248400" cy="266700"/>
+                        </a:xfrm>
+                        <a:prstGeom prst="rect">
+                          <a:avLst/>
+                        </a:prstGeom>
+                        <a:noFill/>
+                        <a:ln w="12700" cap="flat">
+                          <a:noFill/>
+                          <a:miter lim="400000"/>
+                        </a:ln>
+                        <a:effectLst/>
+                      </wps:spPr>
+                      <wps:txbx>
+                        <w:txbxContent>
+                          <w:p>
+                            <w:pPr>
+                              <w:pStyle w:val="Subheading"/>
+                              <w:bidi w:val="0"/>
+                            </w:pPr>
+                            <w:r>
+                              <w:rPr>
+                                <w:rtl w:val="0"/>
+                              </w:rPr>
+                              <w:t>COrendon Airlines</w:t>
+                            </w:r>
+                          </w:p>
+                          <w:p>
+                            <w:pPr>
+                              <w:pStyle w:val="Body 2"/>
+                              <w:bidi w:val="0"/>
+                            </w:pPr>
+                            <w:r/>
+                          </w:p>
+                        </w:txbxContent>
+                      </wps:txbx>
+                      <wps:bodyPr wrap="square" lIns="0" tIns="0" rIns="0" bIns="0" numCol="1" anchor="t">
+                        <a:noAutofit/>
+                      </wps:bodyPr>
+                    </wps:wsp>
+                  </a:graphicData>
+                </a:graphic>
+              </wp:anchor>
+            </w:drawing>
+          </mc:Choice>
+          <mc:Fallback>
+            <w:pict>
+              <v:shape id="_x0000_s1029" type="#_x0000_t202" style="visibility:visible;position:absolute;margin-left:60.0pt;margin-top:58.5pt;width:492.0pt;height:21.0pt;z-index:251664384;mso-position-horizontal:absolute;mso-position-horizontal-relative:page;mso-position-vertical:absolute;mso-position-vertical-relative:page;mso-wrap-distance-left:12.0pt;mso-wrap-distance-top:12.0pt;mso-wrap-distance-right:12.0pt;mso-wrap-distance-bottom:12.0pt;">
+                <v:fill on="f"/>
+                <v:stroke on="f" weight="1.0pt" dashstyle="solid" endcap="flat" miterlimit="400.0%" joinstyle="miter" linestyle="single" startarrow="none" startarrowwidth="medium" startarrowlength="medium" endarrow="none" endarrowwidth="medium" endarrowlength="medium"/>
+                <v:textbox>
+                  <w:txbxContent>
+                    <w:p>
+                      <w:pPr>
+                        <w:pStyle w:val="Subheading"/>
+                        <w:bidi w:val="0"/>
+                      </w:pPr>
+                      <w:r>
+                        <w:rPr>
+                          <w:rtl w:val="0"/>
+                        </w:rPr>
+                        <w:t>COrendon Airlines</w:t>
+                      </w:r>
+                    </w:p>
+                    <w:p>
+                      <w:pPr>
+                        <w:pStyle w:val="Body 2"/>
+                        <w:bidi w:val="0"/>
+                      </w:pPr>
+                      <w:r/>
+                    </w:p>
+                  </w:txbxContent>
+                </v:textbox>
+                <w10:wrap type="none" side="bothSides" anchorx="page" anchory="page"/>
+              </v:shape>
+            </w:pict>
+          </mc:Fallback>
+        </mc:AlternateContent>
+      </w:r>
+      <w:r>
+        <w:rPr>
+          <w:rtl w:val="0"/>
+          <w:lang w:val="nl-NL"/>
+        </w:rPr>
+        <w:t xml:space="preserve">t </w:t>
       </w:r>
     </w:p>
     <w:p>
@@ -2939,10 +2903,8 @@
         <w:tblLayout w:type="fixed"/>
       </w:tblPr>
       <w:tblGrid>
-        <w:gridCol w:w="2460"/>
-        <w:gridCol w:w="2460"/>
-        <w:gridCol w:w="2460"/>
-        <w:gridCol w:w="2460"/>
+        <w:gridCol w:w="2636"/>
+        <w:gridCol w:w="7204"/>
       </w:tblGrid>
       <w:tr>
         <w:tblPrEx>
@@ -2954,7 +2916,7 @@
         </w:trPr>
         <w:tc>
           <w:tcPr>
-            <w:tcW w:type="dxa" w:w="2460"/>
+            <w:tcW w:type="dxa" w:w="2636"/>
             <w:tcBorders>
               <w:top w:val="nil"/>
               <w:left w:val="nil"/>
@@ -2986,12 +2948,12 @@
         </w:tc>
         <w:tc>
           <w:tcPr>
-            <w:tcW w:type="dxa" w:w="2460"/>
+            <w:tcW w:type="dxa" w:w="7203"/>
             <w:tcBorders>
               <w:top w:val="nil"/>
               <w:left w:val="single" w:color="214e66" w:sz="2" w:space="0" w:shadow="0" w:frame="0"/>
               <w:bottom w:val="single" w:color="000000" w:sz="4" w:space="0" w:shadow="0" w:frame="0"/>
-              <w:right w:val="single" w:color="214e66" w:sz="2" w:space="0" w:shadow="0" w:frame="0"/>
+              <w:right w:val="nil"/>
             </w:tcBorders>
             <w:shd w:val="clear" w:color="auto" w:fill="357ca2"/>
             <w:tcMar>
@@ -3016,16 +2978,96 @@
             </w:r>
           </w:p>
         </w:tc>
+      </w:tr>
+      <w:tr>
+        <w:tblPrEx>
+          <w:shd w:val="clear" w:color="auto" w:fill="auto"/>
+        </w:tblPrEx>
+        <w:trPr>
+          <w:trHeight w:val="280" w:hRule="atLeast"/>
+        </w:trPr>
         <w:tc>
           <w:tcPr>
-            <w:tcW w:type="dxa" w:w="2460"/>
+            <w:tcW w:type="dxa" w:w="2636"/>
             <w:tcBorders>
-              <w:top w:val="nil"/>
-              <w:left w:val="single" w:color="214e66" w:sz="2" w:space="0" w:shadow="0" w:frame="0"/>
-              <w:bottom w:val="single" w:color="000000" w:sz="4" w:space="0" w:shadow="0" w:frame="0"/>
-              <w:right w:val="single" w:color="214e66" w:sz="2" w:space="0" w:shadow="0" w:frame="0"/>
+              <w:top w:val="single" w:color="000000" w:sz="4" w:space="0" w:shadow="0" w:frame="0"/>
+              <w:left w:val="nil"/>
+              <w:bottom w:val="dotted" w:color="919191" w:sz="6" w:space="0" w:shadow="0" w:frame="0"/>
+              <w:right w:val="single" w:color="000000" w:sz="4" w:space="0" w:shadow="0" w:frame="0"/>
             </w:tcBorders>
-            <w:shd w:val="clear" w:color="auto" w:fill="357ca2"/>
+            <w:shd w:val="clear" w:color="auto" w:fill="auto"/>
+            <w:tcMar>
+              <w:top w:type="dxa" w:w="80"/>
+              <w:left w:type="dxa" w:w="80"/>
+              <w:bottom w:type="dxa" w:w="80"/>
+              <w:right w:type="dxa" w:w="80"/>
+            </w:tcMar>
+            <w:vAlign w:val="top"/>
+          </w:tcPr>
+          <w:p>
+            <w:pPr>
+              <w:pStyle w:val="Table Style 3"/>
+              <w:bidi w:val="0"/>
+            </w:pPr>
+            <w:r>
+              <w:rPr>
+                <w:rFonts w:ascii="Helvetica Neue" w:cs="Arial Unicode MS" w:hAnsi="Helvetica Neue" w:eastAsia="Arial Unicode MS"/>
+                <w:rtl w:val="0"/>
+              </w:rPr>
+              <w:t>Studiehandleiding</w:t>
+            </w:r>
+          </w:p>
+        </w:tc>
+        <w:tc>
+          <w:tcPr>
+            <w:tcW w:type="dxa" w:w="7203"/>
+            <w:tcBorders>
+              <w:top w:val="single" w:color="000000" w:sz="4" w:space="0" w:shadow="0" w:frame="0"/>
+              <w:left w:val="single" w:color="000000" w:sz="4" w:space="0" w:shadow="0" w:frame="0"/>
+              <w:bottom w:val="dotted" w:color="919191" w:sz="6" w:space="0" w:shadow="0" w:frame="0"/>
+              <w:right w:val="nil"/>
+            </w:tcBorders>
+            <w:shd w:val="clear" w:color="auto" w:fill="auto"/>
+            <w:tcMar>
+              <w:top w:type="dxa" w:w="80"/>
+              <w:left w:type="dxa" w:w="80"/>
+              <w:bottom w:type="dxa" w:w="80"/>
+              <w:right w:type="dxa" w:w="80"/>
+            </w:tcMar>
+            <w:vAlign w:val="top"/>
+          </w:tcPr>
+          <w:p>
+            <w:pPr>
+              <w:pStyle w:val="Table Style 2"/>
+              <w:bidi w:val="0"/>
+            </w:pPr>
+            <w:r>
+              <w:rPr>
+                <w:rFonts w:ascii="Helvetica Neue Light" w:cs="Arial Unicode MS" w:hAnsi="Helvetica Neue Light" w:eastAsia="Arial Unicode MS"/>
+                <w:rtl w:val="0"/>
+              </w:rPr>
+              <w:t>Omschrijving van de opdracht zoals beschreven in de VLO</w:t>
+            </w:r>
+          </w:p>
+        </w:tc>
+      </w:tr>
+      <w:tr>
+        <w:tblPrEx>
+          <w:shd w:val="clear" w:color="auto" w:fill="auto"/>
+        </w:tblPrEx>
+        <w:trPr>
+          <w:trHeight w:val="280" w:hRule="atLeast"/>
+        </w:trPr>
+        <w:tc>
+          <w:tcPr>
+            <w:tcW w:type="dxa" w:w="2636"/>
+            <w:tcBorders>
+              <w:top w:val="dotted" w:color="919191" w:sz="6" w:space="0" w:shadow="0" w:frame="0"/>
+              <w:left w:val="nil"/>
+              <w:bottom w:val="dotted" w:color="919191" w:sz="6" w:space="0" w:shadow="0" w:frame="0"/>
+              <w:right w:val="single" w:color="000000" w:sz="4" w:space="0" w:shadow="0" w:frame="0"/>
+            </w:tcBorders>
+            <w:shd w:val="clear" w:color="auto" w:fill="auto"/>
             <w:tcMar>
               <w:top w:type="dxa" w:w="80"/>
               <w:left w:type="dxa" w:w="80"/>
@@ -3038,14 +3080,14 @@
         </w:tc>
         <w:tc>
           <w:tcPr>
-            <w:tcW w:type="dxa" w:w="2460"/>
+            <w:tcW w:type="dxa" w:w="7203"/>
             <w:tcBorders>
-              <w:top w:val="nil"/>
-              <w:left w:val="single" w:color="214e66" w:sz="2" w:space="0" w:shadow="0" w:frame="0"/>
-              <w:bottom w:val="single" w:color="000000" w:sz="4" w:space="0" w:shadow="0" w:frame="0"/>
+              <w:top w:val="dotted" w:color="919191" w:sz="6" w:space="0" w:shadow="0" w:frame="0"/>
+              <w:left w:val="single" w:color="000000" w:sz="4" w:space="0" w:shadow="0" w:frame="0"/>
+              <w:bottom w:val="dotted" w:color="919191" w:sz="6" w:space="0" w:shadow="0" w:frame="0"/>
               <w:right w:val="nil"/>
             </w:tcBorders>
-            <w:shd w:val="clear" w:color="auto" w:fill="357ca2"/>
+            <w:shd w:val="clear" w:color="auto" w:fill="eeeeee"/>
             <w:tcMar>
               <w:top w:type="dxa" w:w="80"/>
               <w:left w:type="dxa" w:w="80"/>
@@ -3066,9 +3108,9 @@
         </w:trPr>
         <w:tc>
           <w:tcPr>
-            <w:tcW w:type="dxa" w:w="2460"/>
+            <w:tcW w:type="dxa" w:w="2636"/>
             <w:tcBorders>
-              <w:top w:val="single" w:color="000000" w:sz="4" w:space="0" w:shadow="0" w:frame="0"/>
+              <w:top w:val="dotted" w:color="919191" w:sz="6" w:space="0" w:shadow="0" w:frame="0"/>
               <w:left w:val="nil"/>
               <w:bottom w:val="dotted" w:color="919191" w:sz="6" w:space="0" w:shadow="0" w:frame="0"/>
               <w:right w:val="single" w:color="000000" w:sz="4" w:space="0" w:shadow="0" w:frame="0"/>
@@ -3086,50 +3128,10 @@
         </w:tc>
         <w:tc>
           <w:tcPr>
-            <w:tcW w:type="dxa" w:w="2460"/>
+            <w:tcW w:type="dxa" w:w="7203"/>
             <w:tcBorders>
-              <w:top w:val="single" w:color="000000" w:sz="4" w:space="0" w:shadow="0" w:frame="0"/>
+              <w:top w:val="dotted" w:color="919191" w:sz="6" w:space="0" w:shadow="0" w:frame="0"/>
               <w:left w:val="single" w:color="000000" w:sz="4" w:space="0" w:shadow="0" w:frame="0"/>
-              <w:bottom w:val="dotted" w:color="919191" w:sz="6" w:space="0" w:shadow="0" w:frame="0"/>
-              <w:right w:val="single" w:color="919191" w:sz="2" w:space="0" w:shadow="0" w:frame="0"/>
-            </w:tcBorders>
-            <w:shd w:val="clear" w:color="auto" w:fill="auto"/>
-            <w:tcMar>
-              <w:top w:type="dxa" w:w="80"/>
-              <w:left w:type="dxa" w:w="80"/>
-              <w:bottom w:type="dxa" w:w="80"/>
-              <w:right w:type="dxa" w:w="80"/>
-            </w:tcMar>
-            <w:vAlign w:val="top"/>
-          </w:tcPr>
-          <w:p/>
-        </w:tc>
-        <w:tc>
-          <w:tcPr>
-            <w:tcW w:type="dxa" w:w="2460"/>
-            <w:tcBorders>
-              <w:top w:val="single" w:color="000000" w:sz="4" w:space="0" w:shadow="0" w:frame="0"/>
-              <w:left w:val="single" w:color="919191" w:sz="2" w:space="0" w:shadow="0" w:frame="0"/>
-              <w:bottom w:val="dotted" w:color="919191" w:sz="6" w:space="0" w:shadow="0" w:frame="0"/>
-              <w:right w:val="single" w:color="919191" w:sz="2" w:space="0" w:shadow="0" w:frame="0"/>
-            </w:tcBorders>
-            <w:shd w:val="clear" w:color="auto" w:fill="auto"/>
-            <w:tcMar>
-              <w:top w:type="dxa" w:w="80"/>
-              <w:left w:type="dxa" w:w="80"/>
-              <w:bottom w:type="dxa" w:w="80"/>
-              <w:right w:type="dxa" w:w="80"/>
-            </w:tcMar>
-            <w:vAlign w:val="top"/>
-          </w:tcPr>
-          <w:p/>
-        </w:tc>
-        <w:tc>
-          <w:tcPr>
-            <w:tcW w:type="dxa" w:w="2460"/>
-            <w:tcBorders>
-              <w:top w:val="single" w:color="000000" w:sz="4" w:space="0" w:shadow="0" w:frame="0"/>
-              <w:left w:val="single" w:color="919191" w:sz="2" w:space="0" w:shadow="0" w:frame="0"/>
               <w:bottom w:val="dotted" w:color="919191" w:sz="6" w:space="0" w:shadow="0" w:frame="0"/>
               <w:right w:val="nil"/>
             </w:tcBorders>
@@ -3154,183 +3156,7 @@
         </w:trPr>
         <w:tc>
           <w:tcPr>
-            <w:tcW w:type="dxa" w:w="2460"/>
-            <w:tcBorders>
-              <w:top w:val="dotted" w:color="919191" w:sz="6" w:space="0" w:shadow="0" w:frame="0"/>
-              <w:left w:val="nil"/>
-              <w:bottom w:val="dotted" w:color="919191" w:sz="6" w:space="0" w:shadow="0" w:frame="0"/>
-              <w:right w:val="single" w:color="000000" w:sz="4" w:space="0" w:shadow="0" w:frame="0"/>
-            </w:tcBorders>
-            <w:shd w:val="clear" w:color="auto" w:fill="auto"/>
-            <w:tcMar>
-              <w:top w:type="dxa" w:w="80"/>
-              <w:left w:type="dxa" w:w="80"/>
-              <w:bottom w:type="dxa" w:w="80"/>
-              <w:right w:type="dxa" w:w="80"/>
-            </w:tcMar>
-            <w:vAlign w:val="top"/>
-          </w:tcPr>
-          <w:p/>
-        </w:tc>
-        <w:tc>
-          <w:tcPr>
-            <w:tcW w:type="dxa" w:w="2460"/>
-            <w:tcBorders>
-              <w:top w:val="dotted" w:color="919191" w:sz="6" w:space="0" w:shadow="0" w:frame="0"/>
-              <w:left w:val="single" w:color="000000" w:sz="4" w:space="0" w:shadow="0" w:frame="0"/>
-              <w:bottom w:val="dotted" w:color="919191" w:sz="6" w:space="0" w:shadow="0" w:frame="0"/>
-              <w:right w:val="single" w:color="919191" w:sz="2" w:space="0" w:shadow="0" w:frame="0"/>
-            </w:tcBorders>
-            <w:shd w:val="clear" w:color="auto" w:fill="eeeeee"/>
-            <w:tcMar>
-              <w:top w:type="dxa" w:w="80"/>
-              <w:left w:type="dxa" w:w="80"/>
-              <w:bottom w:type="dxa" w:w="80"/>
-              <w:right w:type="dxa" w:w="80"/>
-            </w:tcMar>
-            <w:vAlign w:val="top"/>
-          </w:tcPr>
-          <w:p/>
-        </w:tc>
-        <w:tc>
-          <w:tcPr>
-            <w:tcW w:type="dxa" w:w="2460"/>
-            <w:tcBorders>
-              <w:top w:val="dotted" w:color="919191" w:sz="6" w:space="0" w:shadow="0" w:frame="0"/>
-              <w:left w:val="single" w:color="919191" w:sz="2" w:space="0" w:shadow="0" w:frame="0"/>
-              <w:bottom w:val="dotted" w:color="919191" w:sz="6" w:space="0" w:shadow="0" w:frame="0"/>
-              <w:right w:val="single" w:color="919191" w:sz="2" w:space="0" w:shadow="0" w:frame="0"/>
-            </w:tcBorders>
-            <w:shd w:val="clear" w:color="auto" w:fill="eeeeee"/>
-            <w:tcMar>
-              <w:top w:type="dxa" w:w="80"/>
-              <w:left w:type="dxa" w:w="80"/>
-              <w:bottom w:type="dxa" w:w="80"/>
-              <w:right w:type="dxa" w:w="80"/>
-            </w:tcMar>
-            <w:vAlign w:val="top"/>
-          </w:tcPr>
-          <w:p/>
-        </w:tc>
-        <w:tc>
-          <w:tcPr>
-            <w:tcW w:type="dxa" w:w="2460"/>
-            <w:tcBorders>
-              <w:top w:val="dotted" w:color="919191" w:sz="6" w:space="0" w:shadow="0" w:frame="0"/>
-              <w:left w:val="single" w:color="919191" w:sz="2" w:space="0" w:shadow="0" w:frame="0"/>
-              <w:bottom w:val="dotted" w:color="919191" w:sz="6" w:space="0" w:shadow="0" w:frame="0"/>
-              <w:right w:val="nil"/>
-            </w:tcBorders>
-            <w:shd w:val="clear" w:color="auto" w:fill="eeeeee"/>
-            <w:tcMar>
-              <w:top w:type="dxa" w:w="80"/>
-              <w:left w:type="dxa" w:w="80"/>
-              <w:bottom w:type="dxa" w:w="80"/>
-              <w:right w:type="dxa" w:w="80"/>
-            </w:tcMar>
-            <w:vAlign w:val="top"/>
-          </w:tcPr>
-          <w:p/>
-        </w:tc>
-      </w:tr>
-      <w:tr>
-        <w:tblPrEx>
-          <w:shd w:val="clear" w:color="auto" w:fill="auto"/>
-        </w:tblPrEx>
-        <w:trPr>
-          <w:trHeight w:val="280" w:hRule="atLeast"/>
-        </w:trPr>
-        <w:tc>
-          <w:tcPr>
-            <w:tcW w:type="dxa" w:w="2460"/>
-            <w:tcBorders>
-              <w:top w:val="dotted" w:color="919191" w:sz="6" w:space="0" w:shadow="0" w:frame="0"/>
-              <w:left w:val="nil"/>
-              <w:bottom w:val="dotted" w:color="919191" w:sz="6" w:space="0" w:shadow="0" w:frame="0"/>
-              <w:right w:val="single" w:color="000000" w:sz="4" w:space="0" w:shadow="0" w:frame="0"/>
-            </w:tcBorders>
-            <w:shd w:val="clear" w:color="auto" w:fill="auto"/>
-            <w:tcMar>
-              <w:top w:type="dxa" w:w="80"/>
-              <w:left w:type="dxa" w:w="80"/>
-              <w:bottom w:type="dxa" w:w="80"/>
-              <w:right w:type="dxa" w:w="80"/>
-            </w:tcMar>
-            <w:vAlign w:val="top"/>
-          </w:tcPr>
-          <w:p/>
-        </w:tc>
-        <w:tc>
-          <w:tcPr>
-            <w:tcW w:type="dxa" w:w="2460"/>
-            <w:tcBorders>
-              <w:top w:val="dotted" w:color="919191" w:sz="6" w:space="0" w:shadow="0" w:frame="0"/>
-              <w:left w:val="single" w:color="000000" w:sz="4" w:space="0" w:shadow="0" w:frame="0"/>
-              <w:bottom w:val="dotted" w:color="919191" w:sz="6" w:space="0" w:shadow="0" w:frame="0"/>
-              <w:right w:val="single" w:color="919191" w:sz="2" w:space="0" w:shadow="0" w:frame="0"/>
-            </w:tcBorders>
-            <w:shd w:val="clear" w:color="auto" w:fill="auto"/>
-            <w:tcMar>
-              <w:top w:type="dxa" w:w="80"/>
-              <w:left w:type="dxa" w:w="80"/>
-              <w:bottom w:type="dxa" w:w="80"/>
-              <w:right w:type="dxa" w:w="80"/>
-            </w:tcMar>
-            <w:vAlign w:val="top"/>
-          </w:tcPr>
-          <w:p/>
-        </w:tc>
-        <w:tc>
-          <w:tcPr>
-            <w:tcW w:type="dxa" w:w="2460"/>
-            <w:tcBorders>
-              <w:top w:val="dotted" w:color="919191" w:sz="6" w:space="0" w:shadow="0" w:frame="0"/>
-              <w:left w:val="single" w:color="919191" w:sz="2" w:space="0" w:shadow="0" w:frame="0"/>
-              <w:bottom w:val="dotted" w:color="919191" w:sz="6" w:space="0" w:shadow="0" w:frame="0"/>
-              <w:right w:val="single" w:color="919191" w:sz="2" w:space="0" w:shadow="0" w:frame="0"/>
-            </w:tcBorders>
-            <w:shd w:val="clear" w:color="auto" w:fill="auto"/>
-            <w:tcMar>
-              <w:top w:type="dxa" w:w="80"/>
-              <w:left w:type="dxa" w:w="80"/>
-              <w:bottom w:type="dxa" w:w="80"/>
-              <w:right w:type="dxa" w:w="80"/>
-            </w:tcMar>
-            <w:vAlign w:val="top"/>
-          </w:tcPr>
-          <w:p/>
-        </w:tc>
-        <w:tc>
-          <w:tcPr>
-            <w:tcW w:type="dxa" w:w="2460"/>
-            <w:tcBorders>
-              <w:top w:val="dotted" w:color="919191" w:sz="6" w:space="0" w:shadow="0" w:frame="0"/>
-              <w:left w:val="single" w:color="919191" w:sz="2" w:space="0" w:shadow="0" w:frame="0"/>
-              <w:bottom w:val="dotted" w:color="919191" w:sz="6" w:space="0" w:shadow="0" w:frame="0"/>
-              <w:right w:val="nil"/>
-            </w:tcBorders>
-            <w:shd w:val="clear" w:color="auto" w:fill="auto"/>
-            <w:tcMar>
-              <w:top w:type="dxa" w:w="80"/>
-              <w:left w:type="dxa" w:w="80"/>
-              <w:bottom w:type="dxa" w:w="80"/>
-              <w:right w:type="dxa" w:w="80"/>
-            </w:tcMar>
-            <w:vAlign w:val="top"/>
-          </w:tcPr>
-          <w:p/>
-        </w:tc>
-      </w:tr>
-      <w:tr>
-        <w:tblPrEx>
-          <w:shd w:val="clear" w:color="auto" w:fill="auto"/>
-        </w:tblPrEx>
-        <w:trPr>
-          <w:trHeight w:val="280" w:hRule="atLeast"/>
-        </w:trPr>
-        <w:tc>
-          <w:tcPr>
-            <w:tcW w:type="dxa" w:w="2460"/>
+            <w:tcW w:type="dxa" w:w="2636"/>
             <w:tcBorders>
               <w:top w:val="dotted" w:color="919191" w:sz="6" w:space="0" w:shadow="0" w:frame="0"/>
               <w:left w:val="nil"/>
@@ -3350,50 +3176,10 @@
         </w:tc>
         <w:tc>
           <w:tcPr>
-            <w:tcW w:type="dxa" w:w="2460"/>
+            <w:tcW w:type="dxa" w:w="7203"/>
             <w:tcBorders>
               <w:top w:val="dotted" w:color="919191" w:sz="6" w:space="0" w:shadow="0" w:frame="0"/>
               <w:left w:val="single" w:color="000000" w:sz="4" w:space="0" w:shadow="0" w:frame="0"/>
-              <w:bottom w:val="nil"/>
-              <w:right w:val="single" w:color="919191" w:sz="2" w:space="0" w:shadow="0" w:frame="0"/>
-            </w:tcBorders>
-            <w:shd w:val="clear" w:color="auto" w:fill="eeeeee"/>
-            <w:tcMar>
-              <w:top w:type="dxa" w:w="80"/>
-              <w:left w:type="dxa" w:w="80"/>
-              <w:bottom w:type="dxa" w:w="80"/>
-              <w:right w:type="dxa" w:w="80"/>
-            </w:tcMar>
-            <w:vAlign w:val="top"/>
-          </w:tcPr>
-          <w:p/>
-        </w:tc>
-        <w:tc>
-          <w:tcPr>
-            <w:tcW w:type="dxa" w:w="2460"/>
-            <w:tcBorders>
-              <w:top w:val="dotted" w:color="919191" w:sz="6" w:space="0" w:shadow="0" w:frame="0"/>
-              <w:left w:val="single" w:color="919191" w:sz="2" w:space="0" w:shadow="0" w:frame="0"/>
-              <w:bottom w:val="nil"/>
-              <w:right w:val="single" w:color="919191" w:sz="2" w:space="0" w:shadow="0" w:frame="0"/>
-            </w:tcBorders>
-            <w:shd w:val="clear" w:color="auto" w:fill="eeeeee"/>
-            <w:tcMar>
-              <w:top w:type="dxa" w:w="80"/>
-              <w:left w:type="dxa" w:w="80"/>
-              <w:bottom w:type="dxa" w:w="80"/>
-              <w:right w:type="dxa" w:w="80"/>
-            </w:tcMar>
-            <w:vAlign w:val="top"/>
-          </w:tcPr>
-          <w:p/>
-        </w:tc>
-        <w:tc>
-          <w:tcPr>
-            <w:tcW w:type="dxa" w:w="2460"/>
-            <w:tcBorders>
-              <w:top w:val="dotted" w:color="919191" w:sz="6" w:space="0" w:shadow="0" w:frame="0"/>
-              <w:left w:val="single" w:color="919191" w:sz="2" w:space="0" w:shadow="0" w:frame="0"/>
               <w:bottom w:val="nil"/>
               <w:right w:val="nil"/>
             </w:tcBorders>
@@ -3427,6 +3213,108 @@
         <w:pStyle w:val="Body 2"/>
         <w:bidi w:val="0"/>
       </w:pPr>
+      <w:r>
+        <mc:AlternateContent>
+          <mc:Choice Requires="wps">
+            <w:drawing>
+              <wp:anchor distT="152400" distB="152400" distL="152400" distR="152400" simplePos="0" relativeHeight="251665408" behindDoc="0" locked="0" layoutInCell="1" allowOverlap="1">
+                <wp:simplePos x="0" y="0"/>
+                <wp:positionH relativeFrom="page">
+                  <wp:posOffset>763024</wp:posOffset>
+                </wp:positionH>
+                <wp:positionV relativeFrom="page">
+                  <wp:posOffset>742950</wp:posOffset>
+                </wp:positionV>
+                <wp:extent cx="6248400" cy="266700"/>
+                <wp:effectExtent l="0" t="0" r="0" b="0"/>
+                <wp:wrapNone/>
+                <wp:docPr id="1073741833" name="officeArt object"/>
+                <wp:cNvGraphicFramePr/>
+                <a:graphic xmlns:a="http://schemas.openxmlformats.org/drawingml/2006/main">
+                  <a:graphicData uri="http://schemas.microsoft.com/office/word/2010/wordprocessingShape">
+                    <wps:wsp>
+                      <wps:cNvSpPr txBox="1"/>
+                      <wps:spPr>
+                        <a:xfrm>
+                          <a:off x="0" y="0"/>
+                          <a:ext cx="6248400" cy="266700"/>
+                        </a:xfrm>
+                        <a:prstGeom prst="rect">
+                          <a:avLst/>
+                        </a:prstGeom>
+                        <a:noFill/>
+                        <a:ln w="12700" cap="flat">
+                          <a:noFill/>
+                          <a:miter lim="400000"/>
+                        </a:ln>
+                        <a:effectLst/>
+                      </wps:spPr>
+                      <wps:txbx>
+                        <w:txbxContent>
+                          <w:p>
+                            <w:pPr>
+                              <w:pStyle w:val="Subheading"/>
+                              <w:bidi w:val="0"/>
+                            </w:pPr>
+                            <w:r>
+                              <w:rPr>
+                                <w:rtl w:val="0"/>
+                              </w:rPr>
+                              <w:t>COrendon Airlines</w:t>
+                            </w:r>
+                          </w:p>
+                          <w:p>
+                            <w:pPr>
+                              <w:pStyle w:val="Body 2"/>
+                              <w:bidi w:val="0"/>
+                            </w:pPr>
+                            <w:r/>
+                          </w:p>
+                        </w:txbxContent>
+                      </wps:txbx>
+                      <wps:bodyPr wrap="square" lIns="0" tIns="0" rIns="0" bIns="0" numCol="1" anchor="t">
+                        <a:noAutofit/>
+                      </wps:bodyPr>
+                    </wps:wsp>
+                  </a:graphicData>
+                </a:graphic>
+              </wp:anchor>
+            </w:drawing>
+          </mc:Choice>
+          <mc:Fallback>
+            <w:pict>
+              <v:shape id="_x0000_s1030" type="#_x0000_t202" style="visibility:visible;position:absolute;margin-left:60.1pt;margin-top:58.5pt;width:492.0pt;height:21.0pt;z-index:251665408;mso-position-horizontal:absolute;mso-position-horizontal-relative:page;mso-position-vertical:absolute;mso-position-vertical-relative:page;mso-wrap-distance-left:12.0pt;mso-wrap-distance-top:12.0pt;mso-wrap-distance-right:12.0pt;mso-wrap-distance-bottom:12.0pt;">
+                <v:fill on="f"/>
+                <v:stroke on="f" weight="1.0pt" dashstyle="solid" endcap="flat" miterlimit="400.0%" joinstyle="miter" linestyle="single" startarrow="none" startarrowwidth="medium" startarrowlength="medium" endarrow="none" endarrowwidth="medium" endarrowlength="medium"/>
+                <v:textbox>
+                  <w:txbxContent>
+                    <w:p>
+                      <w:pPr>
+                        <w:pStyle w:val="Subheading"/>
+                        <w:bidi w:val="0"/>
+                      </w:pPr>
+                      <w:r>
+                        <w:rPr>
+                          <w:rtl w:val="0"/>
+                        </w:rPr>
+                        <w:t>COrendon Airlines</w:t>
+                      </w:r>
+                    </w:p>
+                    <w:p>
+                      <w:pPr>
+                        <w:pStyle w:val="Body 2"/>
+                        <w:bidi w:val="0"/>
+                      </w:pPr>
+                      <w:r/>
+                    </w:p>
+                  </w:txbxContent>
+                </v:textbox>
+                <w10:wrap type="none" side="bothSides" anchorx="page" anchory="page"/>
+              </v:shape>
+            </w:pict>
+          </mc:Fallback>
+        </mc:AlternateContent>
+      </w:r>
     </w:p>
     <w:p>
       <w:pPr>
@@ -3561,7 +3449,39 @@
           <w:rtl w:val="0"/>
           <w:lang w:val="en-US"/>
         </w:rPr>
-        <w:t>Vanuit de Hogeschool van Amsterdam hebben wij de opdracht gekregen om internet toegang aan te bieden in de vliegtuigen van Corendon Airlines. De bedoeling is dat gebruikers zich kunnen aanmelden met hun vluchtnummer en hun achternaam zodat ze toegang kunnen krijgen tot het internet.</w:t>
+        <w:t xml:space="preserve">Vanuit de Hogeschool van Amsterdam hebben wij de opdracht gekregen om internet toegang aan te bieden in de vliegtuigen van Corendon Airlines. Dit zal gebeuren door middel van het maken van een </w:t>
+      </w:r>
+      <w:r>
+        <w:rPr>
+          <w:rFonts w:cs="Arial Unicode MS" w:eastAsia="Arial Unicode MS" w:hint="default"/>
+          <w:rtl w:val="0"/>
+          <w:lang w:val="en-US"/>
+        </w:rPr>
+        <w:t>“</w:t>
+      </w:r>
+      <w:r>
+        <w:rPr>
+          <w:rFonts w:cs="Arial Unicode MS" w:eastAsia="Arial Unicode MS"/>
+          <w:rtl w:val="0"/>
+          <w:lang w:val="en-US"/>
+        </w:rPr>
+        <w:t>captive portal for wireless devices</w:t>
+      </w:r>
+      <w:r>
+        <w:rPr>
+          <w:rFonts w:cs="Arial Unicode MS" w:eastAsia="Arial Unicode MS" w:hint="default"/>
+          <w:rtl w:val="0"/>
+          <w:lang w:val="en-US"/>
+        </w:rPr>
+        <w:t>”</w:t>
+      </w:r>
+      <w:r>
+        <w:rPr>
+          <w:rFonts w:cs="Arial Unicode MS" w:eastAsia="Arial Unicode MS"/>
+          <w:rtl w:val="0"/>
+          <w:lang w:val="en-US"/>
+        </w:rPr>
+        <w:t>. De bedoeling is dat gebruikers zich kunnen aanmelden met hun vluchtnummer en hun achternaam zodat ze toegang kunnen krijgen tot het internet.</w:t>
       </w:r>
     </w:p>
     <w:p>
@@ -3603,6 +3523,108 @@
         <w:pStyle w:val="Body 2"/>
         <w:bidi w:val="0"/>
       </w:pPr>
+      <w:r>
+        <mc:AlternateContent>
+          <mc:Choice Requires="wps">
+            <w:drawing>
+              <wp:anchor distT="152400" distB="152400" distL="152400" distR="152400" simplePos="0" relativeHeight="251666432" behindDoc="0" locked="0" layoutInCell="1" allowOverlap="1">
+                <wp:simplePos x="0" y="0"/>
+                <wp:positionH relativeFrom="page">
+                  <wp:posOffset>763024</wp:posOffset>
+                </wp:positionH>
+                <wp:positionV relativeFrom="page">
+                  <wp:posOffset>742950</wp:posOffset>
+                </wp:positionV>
+                <wp:extent cx="6248400" cy="266700"/>
+                <wp:effectExtent l="0" t="0" r="0" b="0"/>
+                <wp:wrapNone/>
+                <wp:docPr id="1073741834" name="officeArt object"/>
+                <wp:cNvGraphicFramePr/>
+                <a:graphic xmlns:a="http://schemas.openxmlformats.org/drawingml/2006/main">
+                  <a:graphicData uri="http://schemas.microsoft.com/office/word/2010/wordprocessingShape">
+                    <wps:wsp>
+                      <wps:cNvSpPr txBox="1"/>
+                      <wps:spPr>
+                        <a:xfrm>
+                          <a:off x="0" y="0"/>
+                          <a:ext cx="6248400" cy="266700"/>
+                        </a:xfrm>
+                        <a:prstGeom prst="rect">
+                          <a:avLst/>
+                        </a:prstGeom>
+                        <a:noFill/>
+                        <a:ln w="12700" cap="flat">
+                          <a:noFill/>
+                          <a:miter lim="400000"/>
+                        </a:ln>
+                        <a:effectLst/>
+                      </wps:spPr>
+                      <wps:txbx>
+                        <w:txbxContent>
+                          <w:p>
+                            <w:pPr>
+                              <w:pStyle w:val="Subheading"/>
+                              <w:bidi w:val="0"/>
+                            </w:pPr>
+                            <w:r>
+                              <w:rPr>
+                                <w:rtl w:val="0"/>
+                              </w:rPr>
+                              <w:t>COrendon Airlines</w:t>
+                            </w:r>
+                          </w:p>
+                          <w:p>
+                            <w:pPr>
+                              <w:pStyle w:val="Body 2"/>
+                              <w:bidi w:val="0"/>
+                            </w:pPr>
+                            <w:r/>
+                          </w:p>
+                        </w:txbxContent>
+                      </wps:txbx>
+                      <wps:bodyPr wrap="square" lIns="0" tIns="0" rIns="0" bIns="0" numCol="1" anchor="t">
+                        <a:noAutofit/>
+                      </wps:bodyPr>
+                    </wps:wsp>
+                  </a:graphicData>
+                </a:graphic>
+              </wp:anchor>
+            </w:drawing>
+          </mc:Choice>
+          <mc:Fallback>
+            <w:pict>
+              <v:shape id="_x0000_s1031" type="#_x0000_t202" style="visibility:visible;position:absolute;margin-left:60.1pt;margin-top:58.5pt;width:492.0pt;height:21.0pt;z-index:251666432;mso-position-horizontal:absolute;mso-position-horizontal-relative:page;mso-position-vertical:absolute;mso-position-vertical-relative:page;mso-wrap-distance-left:12.0pt;mso-wrap-distance-top:12.0pt;mso-wrap-distance-right:12.0pt;mso-wrap-distance-bottom:12.0pt;">
+                <v:fill on="f"/>
+                <v:stroke on="f" weight="1.0pt" dashstyle="solid" endcap="flat" miterlimit="400.0%" joinstyle="miter" linestyle="single" startarrow="none" startarrowwidth="medium" startarrowlength="medium" endarrow="none" endarrowwidth="medium" endarrowlength="medium"/>
+                <v:textbox>
+                  <w:txbxContent>
+                    <w:p>
+                      <w:pPr>
+                        <w:pStyle w:val="Subheading"/>
+                        <w:bidi w:val="0"/>
+                      </w:pPr>
+                      <w:r>
+                        <w:rPr>
+                          <w:rtl w:val="0"/>
+                        </w:rPr>
+                        <w:t>COrendon Airlines</w:t>
+                      </w:r>
+                    </w:p>
+                    <w:p>
+                      <w:pPr>
+                        <w:pStyle w:val="Body 2"/>
+                        <w:bidi w:val="0"/>
+                      </w:pPr>
+                      <w:r/>
+                    </w:p>
+                  </w:txbxContent>
+                </v:textbox>
+                <w10:wrap type="none" side="bothSides" anchorx="page" anchory="page"/>
+              </v:shape>
+            </w:pict>
+          </mc:Fallback>
+        </mc:AlternateContent>
+      </w:r>
     </w:p>
     <w:p>
       <w:pPr>
@@ -3615,8 +3637,194 @@
           <w:rtl w:val="0"/>
           <w:lang w:val="en-US"/>
         </w:rPr>
-        <w:t>1.3 Uitganspunten</w:t>
-      </w:r>
+        <w:t>1.3 Uitgangspunten</w:t>
+      </w:r>
+    </w:p>
+    <w:p>
+      <w:pPr>
+        <w:pStyle w:val="Body 2"/>
+        <w:bidi w:val="0"/>
+      </w:pPr>
+      <w:r>
+        <w:rPr>
+          <w:rFonts w:cs="Arial Unicode MS" w:eastAsia="Arial Unicode MS"/>
+          <w:rtl w:val="0"/>
+          <w:lang w:val="en-US"/>
+        </w:rPr>
+        <w:t>Uit de studiehandleiding zijn de volgende eisen naar voren gekomen waar het project aan moet voldoen:</w:t>
+      </w:r>
+    </w:p>
+    <w:p>
+      <w:pPr>
+        <w:pStyle w:val="Body 2"/>
+        <w:bidi w:val="0"/>
+      </w:pPr>
+      <w:r>
+        <w:rPr>
+          <w:rFonts w:cs="Arial Unicode MS" w:eastAsia="Arial Unicode MS"/>
+          <w:rtl w:val="0"/>
+          <w:lang w:val="en-US"/>
+        </w:rPr>
+        <w:tab/>
+        <w:t>1.</w:t>
+        <w:tab/>
+        <w:t>Het internet moet voor iedereen gemakkelijk te benaderen zijn.</w:t>
+      </w:r>
+    </w:p>
+    <w:p>
+      <w:pPr>
+        <w:pStyle w:val="Body 2"/>
+        <w:bidi w:val="0"/>
+      </w:pPr>
+      <w:r>
+        <w:rPr>
+          <w:rFonts w:cs="Arial Unicode MS" w:eastAsia="Arial Unicode MS"/>
+          <w:rtl w:val="0"/>
+          <w:lang w:val="en-US"/>
+        </w:rPr>
+        <w:tab/>
+        <w:t xml:space="preserve">2. </w:t>
+        <w:tab/>
+        <w:t>Gebruikers moeten zich kunnen aanmelden met hun achtenaam en het vluchtnummer.</w:t>
+      </w:r>
+    </w:p>
+    <w:p>
+      <w:pPr>
+        <w:pStyle w:val="Body 2"/>
+        <w:bidi w:val="0"/>
+      </w:pPr>
+      <w:r>
+        <w:rPr>
+          <w:rFonts w:cs="Arial Unicode MS" w:eastAsia="Arial Unicode MS"/>
+          <w:rtl w:val="0"/>
+          <w:lang w:val="en-US"/>
+        </w:rPr>
+        <w:tab/>
+        <w:t xml:space="preserve">3. </w:t>
+        <w:tab/>
+        <w:t>Er hoeft geen database gemaakt te worden.</w:t>
+      </w:r>
+    </w:p>
+    <w:p>
+      <w:pPr>
+        <w:pStyle w:val="Body 2"/>
+        <w:bidi w:val="0"/>
+      </w:pPr>
+      <w:r>
+        <w:rPr>
+          <w:rFonts w:cs="Arial Unicode MS" w:eastAsia="Arial Unicode MS"/>
+          <w:rtl w:val="0"/>
+          <w:lang w:val="en-US"/>
+        </w:rPr>
+        <w:tab/>
+        <w:t>4.</w:t>
+        <w:tab/>
+        <w:t>Gebruikers moeten zich met verschillende soorten apparaten kunnen aanmelden.</w:t>
+      </w:r>
+    </w:p>
+    <w:p>
+      <w:pPr>
+        <w:pStyle w:val="Body 2"/>
+        <w:bidi w:val="0"/>
+      </w:pPr>
+      <w:r>
+        <w:rPr>
+          <w:rFonts w:cs="Arial Unicode MS" w:eastAsia="Arial Unicode MS"/>
+          <w:rtl w:val="0"/>
+          <w:lang w:val="en-US"/>
+        </w:rPr>
+        <w:tab/>
+        <w:t xml:space="preserve">5. </w:t>
+        <w:tab/>
+        <w:t>Het internet zal niet beschikbaar zijn tijdens het opstijgen of landen van het toestel.</w:t>
+      </w:r>
+    </w:p>
+    <w:p>
+      <w:pPr>
+        <w:pStyle w:val="Body 2"/>
+        <w:bidi w:val="0"/>
+      </w:pPr>
+      <w:r>
+        <w:rPr>
+          <w:rFonts w:cs="Arial Unicode MS" w:eastAsia="Arial Unicode MS"/>
+          <w:rtl w:val="0"/>
+          <w:lang w:val="en-US"/>
+        </w:rPr>
+        <w:tab/>
+        <w:t xml:space="preserve">6. </w:t>
+        <w:tab/>
+        <w:t xml:space="preserve">Personeel van het toestel moet het internet op de meeste makkelijke manier aan en uit kunnen </w:t>
+        <w:tab/>
+        <w:tab/>
+        <w:t>zetten.</w:t>
+      </w:r>
+    </w:p>
+    <w:p>
+      <w:pPr>
+        <w:pStyle w:val="Body 2"/>
+        <w:bidi w:val="0"/>
+      </w:pPr>
+      <w:r>
+        <w:rPr>
+          <w:rFonts w:cs="Arial Unicode MS" w:eastAsia="Arial Unicode MS"/>
+          <w:rtl w:val="0"/>
+          <w:lang w:val="en-US"/>
+        </w:rPr>
+        <w:tab/>
+        <w:t xml:space="preserve">7. </w:t>
+        <w:tab/>
+        <w:t>De verbinding moet iedereen in het toestel kunnen voorzien van internet.</w:t>
+      </w:r>
+    </w:p>
+    <w:p>
+      <w:pPr>
+        <w:pStyle w:val="Body 2"/>
+        <w:bidi w:val="0"/>
+      </w:pPr>
+      <w:r>
+        <w:rPr>
+          <w:rFonts w:cs="Arial Unicode MS" w:eastAsia="Arial Unicode MS"/>
+          <w:rtl w:val="0"/>
+          <w:lang w:val="en-US"/>
+        </w:rPr>
+        <w:tab/>
+        <w:t>8.</w:t>
+        <w:tab/>
+        <w:t xml:space="preserve">Gebruikers hoeven </w:t>
+      </w:r>
+      <w:r>
+        <w:rPr>
+          <w:rFonts w:ascii="Helvetica Neue" w:hAnsi="Helvetica Neue"/>
+          <w:b w:val="1"/>
+          <w:bCs w:val="1"/>
+          <w:i w:val="1"/>
+          <w:iCs w:val="1"/>
+          <w:u w:val="single"/>
+          <w:rtl w:val="0"/>
+          <w:lang w:val="en-US"/>
+        </w:rPr>
+        <w:t xml:space="preserve">NIET </w:t>
+      </w:r>
+      <w:r>
+        <w:rPr>
+          <w:rFonts w:cs="Arial Unicode MS" w:eastAsia="Arial Unicode MS"/>
+          <w:rtl w:val="0"/>
+          <w:lang w:val="en-US"/>
+        </w:rPr>
+        <w:t>te betalen om gebruik te maken van de dienst.</w:t>
+      </w:r>
+    </w:p>
+    <w:p>
+      <w:pPr>
+        <w:pStyle w:val="Body 2"/>
+        <w:bidi w:val="0"/>
+      </w:pPr>
+    </w:p>
+    <w:p>
+      <w:pPr>
+        <w:pStyle w:val="Body 2"/>
+        <w:bidi w:val="0"/>
+      </w:pPr>
     </w:p>
     <w:p>
       <w:pPr>
@@ -3643,6 +3851,196 @@
         <w:pStyle w:val="Body 2"/>
         <w:bidi w:val="0"/>
       </w:pPr>
+      <w:r>
+        <w:rPr>
+          <w:rFonts w:cs="Arial Unicode MS" w:eastAsia="Arial Unicode MS"/>
+          <w:rtl w:val="0"/>
+          <w:lang w:val="en-US"/>
+        </w:rPr>
+        <w:t>Bij het ontwikkelen van een project voor een vliegtuigmaatschappij is het uitermate belangrijk om met een aantal dingen rekening te houden. Bijvoorbeeld veiligheid en het verwerken van persoonsgegevens. De volgende dingen zijn cruciaal bij het ontwerpen van het projec</w:t>
+      </w:r>
+      <w:r>
+        <mc:AlternateContent>
+          <mc:Choice Requires="wps">
+            <w:drawing>
+              <wp:anchor distT="152400" distB="152400" distL="152400" distR="152400" simplePos="0" relativeHeight="251667456" behindDoc="0" locked="0" layoutInCell="1" allowOverlap="1">
+                <wp:simplePos x="0" y="0"/>
+                <wp:positionH relativeFrom="page">
+                  <wp:posOffset>763024</wp:posOffset>
+                </wp:positionH>
+                <wp:positionV relativeFrom="page">
+                  <wp:posOffset>742950</wp:posOffset>
+                </wp:positionV>
+                <wp:extent cx="6248400" cy="266700"/>
+                <wp:effectExtent l="0" t="0" r="0" b="0"/>
+                <wp:wrapNone/>
+                <wp:docPr id="1073741835" name="officeArt object"/>
+                <wp:cNvGraphicFramePr/>
+                <a:graphic xmlns:a="http://schemas.openxmlformats.org/drawingml/2006/main">
+                  <a:graphicData uri="http://schemas.microsoft.com/office/word/2010/wordprocessingShape">
+                    <wps:wsp>
+                      <wps:cNvSpPr txBox="1"/>
+                      <wps:spPr>
+                        <a:xfrm>
+                          <a:off x="0" y="0"/>
+                          <a:ext cx="6248400" cy="266700"/>
+                        </a:xfrm>
+                        <a:prstGeom prst="rect">
+                          <a:avLst/>
+                        </a:prstGeom>
+                        <a:noFill/>
+                        <a:ln w="12700" cap="flat">
+                          <a:noFill/>
+                          <a:miter lim="400000"/>
+                        </a:ln>
+                        <a:effectLst/>
+                      </wps:spPr>
+                      <wps:txbx>
+                        <w:txbxContent>
+                          <w:p>
+                            <w:pPr>
+                              <w:pStyle w:val="Subheading"/>
+                              <w:bidi w:val="0"/>
+                            </w:pPr>
+                            <w:r>
+                              <w:rPr>
+                                <w:rtl w:val="0"/>
+                              </w:rPr>
+                              <w:t>COrendon Airlines</w:t>
+                            </w:r>
+                          </w:p>
+                          <w:p>
+                            <w:pPr>
+                              <w:pStyle w:val="Body 2"/>
+                              <w:bidi w:val="0"/>
+                            </w:pPr>
+                            <w:r/>
+                          </w:p>
+                        </w:txbxContent>
+                      </wps:txbx>
+                      <wps:bodyPr wrap="square" lIns="0" tIns="0" rIns="0" bIns="0" numCol="1" anchor="t">
+                        <a:noAutofit/>
+                      </wps:bodyPr>
+                    </wps:wsp>
+                  </a:graphicData>
+                </a:graphic>
+              </wp:anchor>
+            </w:drawing>
+          </mc:Choice>
+          <mc:Fallback>
+            <w:pict>
+              <v:shape id="_x0000_s1032" type="#_x0000_t202" style="visibility:visible;position:absolute;margin-left:60.1pt;margin-top:58.5pt;width:492.0pt;height:21.0pt;z-index:251667456;mso-position-horizontal:absolute;mso-position-horizontal-relative:page;mso-position-vertical:absolute;mso-position-vertical-relative:page;mso-wrap-distance-left:12.0pt;mso-wrap-distance-top:12.0pt;mso-wrap-distance-right:12.0pt;mso-wrap-distance-bottom:12.0pt;">
+                <v:fill on="f"/>
+                <v:stroke on="f" weight="1.0pt" dashstyle="solid" endcap="flat" miterlimit="400.0%" joinstyle="miter" linestyle="single" startarrow="none" startarrowwidth="medium" startarrowlength="medium" endarrow="none" endarrowwidth="medium" endarrowlength="medium"/>
+                <v:textbox>
+                  <w:txbxContent>
+                    <w:p>
+                      <w:pPr>
+                        <w:pStyle w:val="Subheading"/>
+                        <w:bidi w:val="0"/>
+                      </w:pPr>
+                      <w:r>
+                        <w:rPr>
+                          <w:rtl w:val="0"/>
+                        </w:rPr>
+                        <w:t>COrendon Airlines</w:t>
+                      </w:r>
+                    </w:p>
+                    <w:p>
+                      <w:pPr>
+                        <w:pStyle w:val="Body 2"/>
+                        <w:bidi w:val="0"/>
+                      </w:pPr>
+                      <w:r/>
+                    </w:p>
+                  </w:txbxContent>
+                </v:textbox>
+                <w10:wrap type="none" side="bothSides" anchorx="page" anchory="page"/>
+              </v:shape>
+            </w:pict>
+          </mc:Fallback>
+        </mc:AlternateContent>
+      </w:r>
+      <w:r>
+        <w:rPr>
+          <w:rFonts w:cs="Arial Unicode MS" w:eastAsia="Arial Unicode MS"/>
+          <w:rtl w:val="0"/>
+          <w:lang w:val="en-US"/>
+        </w:rPr>
+        <w:t>t.</w:t>
+      </w:r>
+    </w:p>
+    <w:p>
+      <w:pPr>
+        <w:pStyle w:val="Body 2"/>
+        <w:bidi w:val="0"/>
+      </w:pPr>
+      <w:r>
+        <w:rPr>
+          <w:rFonts w:cs="Arial Unicode MS" w:eastAsia="Arial Unicode MS"/>
+          <w:rtl w:val="0"/>
+          <w:lang w:val="en-US"/>
+        </w:rPr>
+        <w:tab/>
+        <w:t xml:space="preserve">1.  </w:t>
+        <w:tab/>
+        <w:t>De captive portal mag op geen enkele manier de systemen van het toestel verstoren.</w:t>
+      </w:r>
+    </w:p>
+    <w:p>
+      <w:pPr>
+        <w:pStyle w:val="Body 2"/>
+        <w:bidi w:val="0"/>
+      </w:pPr>
+      <w:r>
+        <w:rPr>
+          <w:rFonts w:cs="Arial Unicode MS" w:eastAsia="Arial Unicode MS"/>
+          <w:rtl w:val="0"/>
+          <w:lang w:val="en-US"/>
+        </w:rPr>
+        <w:tab/>
+        <w:t xml:space="preserve">2. </w:t>
+        <w:tab/>
+        <w:t>Persoonsgegevens moeten beschermd worden.</w:t>
+      </w:r>
+    </w:p>
+    <w:p>
+      <w:pPr>
+        <w:pStyle w:val="Body 2"/>
+        <w:bidi w:val="0"/>
+      </w:pPr>
+      <w:r>
+        <w:rPr>
+          <w:rFonts w:cs="Arial Unicode MS" w:eastAsia="Arial Unicode MS"/>
+          <w:rtl w:val="0"/>
+          <w:lang w:val="en-US"/>
+        </w:rPr>
+        <w:tab/>
+        <w:t xml:space="preserve">3. </w:t>
+        <w:tab/>
+        <w:t xml:space="preserve">Bij het opstijgen, landen of bij problemen met het toestel moet het personeel met 1 knop het </w:t>
+        <w:tab/>
+        <w:tab/>
+        <w:t xml:space="preserve">netwerk uit kunnen schakelen. </w:t>
+      </w:r>
+    </w:p>
+    <w:p>
+      <w:pPr>
+        <w:pStyle w:val="Body 2"/>
+        <w:bidi w:val="0"/>
+      </w:pPr>
+    </w:p>
+    <w:p>
+      <w:pPr>
+        <w:pStyle w:val="Body 2"/>
+        <w:bidi w:val="0"/>
+      </w:pPr>
+    </w:p>
+    <w:p>
+      <w:pPr>
+        <w:pStyle w:val="Body 2"/>
+        <w:bidi w:val="0"/>
+      </w:pPr>
     </w:p>
     <w:p>
       <w:pPr>
@@ -3743,14 +4141,116 @@
         <w:rPr>
           <w:rtl w:val="0"/>
         </w:rPr>
-        <w:t>Hoofdstuk 2: Technisch ontwerp</w:t>
-      </w:r>
-    </w:p>
-    <w:p>
-      <w:pPr>
-        <w:pStyle w:val="Body 2"/>
-        <w:bidi w:val="0"/>
-      </w:pPr>
+        <w:t>Hoofdstuk 2: Technisch ontw</w:t>
+      </w:r>
+      <w:r>
+        <mc:AlternateContent>
+          <mc:Choice Requires="wps">
+            <w:drawing>
+              <wp:anchor distT="152400" distB="152400" distL="152400" distR="152400" simplePos="0" relativeHeight="251668480" behindDoc="0" locked="0" layoutInCell="1" allowOverlap="1">
+                <wp:simplePos x="0" y="0"/>
+                <wp:positionH relativeFrom="page">
+                  <wp:posOffset>763024</wp:posOffset>
+                </wp:positionH>
+                <wp:positionV relativeFrom="page">
+                  <wp:posOffset>742950</wp:posOffset>
+                </wp:positionV>
+                <wp:extent cx="6248400" cy="266700"/>
+                <wp:effectExtent l="0" t="0" r="0" b="0"/>
+                <wp:wrapNone/>
+                <wp:docPr id="1073741836" name="officeArt object"/>
+                <wp:cNvGraphicFramePr/>
+                <a:graphic xmlns:a="http://schemas.openxmlformats.org/drawingml/2006/main">
+                  <a:graphicData uri="http://schemas.microsoft.com/office/word/2010/wordprocessingShape">
+                    <wps:wsp>
+                      <wps:cNvSpPr txBox="1"/>
+                      <wps:spPr>
+                        <a:xfrm>
+                          <a:off x="0" y="0"/>
+                          <a:ext cx="6248400" cy="266700"/>
+                        </a:xfrm>
+                        <a:prstGeom prst="rect">
+                          <a:avLst/>
+                        </a:prstGeom>
+                        <a:noFill/>
+                        <a:ln w="12700" cap="flat">
+                          <a:noFill/>
+                          <a:miter lim="400000"/>
+                        </a:ln>
+                        <a:effectLst/>
+                      </wps:spPr>
+                      <wps:txbx>
+                        <w:txbxContent>
+                          <w:p>
+                            <w:pPr>
+                              <w:pStyle w:val="Subheading"/>
+                              <w:bidi w:val="0"/>
+                            </w:pPr>
+                            <w:r>
+                              <w:rPr>
+                                <w:rtl w:val="0"/>
+                              </w:rPr>
+                              <w:t>COrendon Airlines</w:t>
+                            </w:r>
+                          </w:p>
+                          <w:p>
+                            <w:pPr>
+                              <w:pStyle w:val="Body 2"/>
+                              <w:bidi w:val="0"/>
+                            </w:pPr>
+                            <w:r/>
+                          </w:p>
+                        </w:txbxContent>
+                      </wps:txbx>
+                      <wps:bodyPr wrap="square" lIns="0" tIns="0" rIns="0" bIns="0" numCol="1" anchor="t">
+                        <a:noAutofit/>
+                      </wps:bodyPr>
+                    </wps:wsp>
+                  </a:graphicData>
+                </a:graphic>
+              </wp:anchor>
+            </w:drawing>
+          </mc:Choice>
+          <mc:Fallback>
+            <w:pict>
+              <v:shape id="_x0000_s1033" type="#_x0000_t202" style="visibility:visible;position:absolute;margin-left:60.1pt;margin-top:58.5pt;width:492.0pt;height:21.0pt;z-index:251668480;mso-position-horizontal:absolute;mso-position-horizontal-relative:page;mso-position-vertical:absolute;mso-position-vertical-relative:page;mso-wrap-distance-left:12.0pt;mso-wrap-distance-top:12.0pt;mso-wrap-distance-right:12.0pt;mso-wrap-distance-bottom:12.0pt;">
+                <v:fill on="f"/>
+                <v:stroke on="f" weight="1.0pt" dashstyle="solid" endcap="flat" miterlimit="400.0%" joinstyle="miter" linestyle="single" startarrow="none" startarrowwidth="medium" startarrowlength="medium" endarrow="none" endarrowwidth="medium" endarrowlength="medium"/>
+                <v:textbox>
+                  <w:txbxContent>
+                    <w:p>
+                      <w:pPr>
+                        <w:pStyle w:val="Subheading"/>
+                        <w:bidi w:val="0"/>
+                      </w:pPr>
+                      <w:r>
+                        <w:rPr>
+                          <w:rtl w:val="0"/>
+                        </w:rPr>
+                        <w:t>COrendon Airlines</w:t>
+                      </w:r>
+                    </w:p>
+                    <w:p>
+                      <w:pPr>
+                        <w:pStyle w:val="Body 2"/>
+                        <w:bidi w:val="0"/>
+                      </w:pPr>
+                      <w:r/>
+                    </w:p>
+                  </w:txbxContent>
+                </v:textbox>
+                <w10:wrap type="none" side="bothSides" anchorx="page" anchory="page"/>
+              </v:shape>
+            </w:pict>
+          </mc:Fallback>
+        </mc:AlternateContent>
+      </w:r>
+      <w:r>
+        <w:rPr>
+          <w:rtl w:val="0"/>
+        </w:rPr>
+        <w:t>erp</w:t>
+      </w:r>
     </w:p>
     <w:p>
       <w:pPr>
@@ -3913,114 +4413,258 @@
         <w:pStyle w:val="Body 2"/>
         <w:bidi w:val="0"/>
       </w:pPr>
-    </w:p>
-    <w:p>
-      <w:pPr>
-        <w:pStyle w:val="Body 2"/>
-        <w:bidi w:val="0"/>
-      </w:pPr>
-    </w:p>
-    <w:p>
-      <w:pPr>
-        <w:pStyle w:val="Body 2"/>
-        <w:bidi w:val="0"/>
-      </w:pPr>
-    </w:p>
-    <w:p>
-      <w:pPr>
-        <w:pStyle w:val="Body 2"/>
-        <w:bidi w:val="0"/>
-      </w:pPr>
-    </w:p>
-    <w:p>
-      <w:pPr>
-        <w:pStyle w:val="Body 2"/>
-        <w:bidi w:val="0"/>
-      </w:pPr>
-    </w:p>
-    <w:p>
-      <w:pPr>
-        <w:pStyle w:val="Body 2"/>
-        <w:bidi w:val="0"/>
-      </w:pPr>
-    </w:p>
-    <w:p>
-      <w:pPr>
-        <w:pStyle w:val="Body 2"/>
-        <w:bidi w:val="0"/>
-      </w:pPr>
-    </w:p>
-    <w:p>
-      <w:pPr>
-        <w:pStyle w:val="Body 2"/>
-        <w:bidi w:val="0"/>
-      </w:pPr>
-    </w:p>
-    <w:p>
-      <w:pPr>
-        <w:pStyle w:val="Body 2"/>
-        <w:bidi w:val="0"/>
-      </w:pPr>
-    </w:p>
-    <w:p>
-      <w:pPr>
-        <w:pStyle w:val="Body 2"/>
-        <w:bidi w:val="0"/>
-      </w:pPr>
-    </w:p>
-    <w:p>
-      <w:pPr>
-        <w:pStyle w:val="Body 2"/>
-        <w:bidi w:val="0"/>
-      </w:pPr>
-    </w:p>
-    <w:p>
-      <w:pPr>
-        <w:pStyle w:val="Body 2"/>
-        <w:bidi w:val="0"/>
-      </w:pPr>
-    </w:p>
-    <w:p>
-      <w:pPr>
-        <w:pStyle w:val="Body 2"/>
-        <w:bidi w:val="0"/>
-      </w:pPr>
-    </w:p>
-    <w:p>
-      <w:pPr>
-        <w:pStyle w:val="Body 2"/>
-        <w:bidi w:val="0"/>
-      </w:pPr>
-    </w:p>
-    <w:p>
-      <w:pPr>
-        <w:pStyle w:val="Body 2"/>
-        <w:bidi w:val="0"/>
-      </w:pPr>
-    </w:p>
-    <w:p>
-      <w:pPr>
-        <w:pStyle w:val="Body 2"/>
-        <w:bidi w:val="0"/>
-      </w:pPr>
-    </w:p>
-    <w:p>
-      <w:pPr>
-        <w:pStyle w:val="Body 2"/>
-        <w:bidi w:val="0"/>
-      </w:pPr>
-    </w:p>
-    <w:p>
-      <w:pPr>
-        <w:pStyle w:val="Body 2"/>
-        <w:bidi w:val="0"/>
-      </w:pPr>
-    </w:p>
-    <w:p>
-      <w:pPr>
-        <w:pStyle w:val="Body 2"/>
-        <w:bidi w:val="0"/>
-      </w:pPr>
+      <w:r>
+        <w:rPr>
+          <w:rFonts w:cs="Arial Unicode MS" w:eastAsia="Arial Unicode MS"/>
+          <w:rtl w:val="0"/>
+          <w:lang w:val="en-US"/>
+        </w:rPr>
+        <w:t>Voor het project zal er als eerste een captive portal worden gebouwd. Deze portal zorgt dat er een landings page word weergegeven met een formulier waarop gebruikers hun vluchtnummer en achternaam kunnen invullen. Ook zorgt de portal voor het controleren van gegevens met de gegevens in de database. Dit zal gebeuren met behulp van de API van Corendon. Als de gegevens kloppen zal de gebruiker toegang krijgen tot het netwerk. Dit wordt verspreid door middel van verschillende access points die in de cabine hangen. Deze access points zijn raspberry pi</w:t>
+      </w:r>
+      <w:r>
+        <w:rPr>
+          <w:rFonts w:cs="Arial Unicode MS" w:eastAsia="Arial Unicode MS" w:hint="default"/>
+          <w:rtl w:val="0"/>
+          <w:lang w:val="en-US"/>
+        </w:rPr>
+        <w:t>’</w:t>
+      </w:r>
+      <w:r>
+        <w:rPr>
+          <w:rFonts w:cs="Arial Unicode MS" w:eastAsia="Arial Unicode MS"/>
+          <w:rtl w:val="0"/>
+          <w:lang w:val="en-US"/>
+        </w:rPr>
+        <w:t>s die geconfigureerd zijn als access point en die dus een internet signaal kunnen uitzenden.</w:t>
+      </w:r>
+    </w:p>
+    <w:p>
+      <w:pPr>
+        <w:pStyle w:val="Body 2"/>
+        <w:bidi w:val="0"/>
+      </w:pPr>
+    </w:p>
+    <w:p>
+      <w:pPr>
+        <w:pStyle w:val="Heading 2"/>
+        <w:bidi w:val="0"/>
+      </w:pPr>
+      <w:r>
+        <w:rPr>
+          <w:rFonts w:cs="Arial Unicode MS" w:eastAsia="Arial Unicode MS"/>
+          <w:rtl w:val="0"/>
+          <w:lang w:val="en-US"/>
+        </w:rPr>
+        <w:t>3.1 Captive Portal</w:t>
+      </w:r>
+    </w:p>
+    <w:p>
+      <w:pPr>
+        <w:pStyle w:val="Body 2"/>
+        <w:bidi w:val="0"/>
+      </w:pPr>
+      <w:r>
+        <w:rPr>
+          <w:rFonts w:cs="Arial Unicode MS" w:eastAsia="Arial Unicode MS"/>
+          <w:rtl w:val="0"/>
+          <w:lang w:val="en-US"/>
+        </w:rPr>
+        <w:t>De captive portal wordt geschreven in de programmeertaal JAVA. JAVA is erg makkelijk in het bouwen van servers/servlets. Het is de bedoeling dat deze servlet een HTML-pagina kan weergeven. Verder kan de gebruiker gegevens invullen op deze pagina. De servlet kan deze gegevens lezen e</w:t>
+      </w:r>
+      <w:r>
+        <mc:AlternateContent>
+          <mc:Choice Requires="wps">
+            <w:drawing>
+              <wp:anchor distT="152400" distB="152400" distL="152400" distR="152400" simplePos="0" relativeHeight="251669504" behindDoc="0" locked="0" layoutInCell="1" allowOverlap="1">
+                <wp:simplePos x="0" y="0"/>
+                <wp:positionH relativeFrom="page">
+                  <wp:posOffset>763024</wp:posOffset>
+                </wp:positionH>
+                <wp:positionV relativeFrom="page">
+                  <wp:posOffset>742950</wp:posOffset>
+                </wp:positionV>
+                <wp:extent cx="6248400" cy="266700"/>
+                <wp:effectExtent l="0" t="0" r="0" b="0"/>
+                <wp:wrapNone/>
+                <wp:docPr id="1073741837" name="officeArt object"/>
+                <wp:cNvGraphicFramePr/>
+                <a:graphic xmlns:a="http://schemas.openxmlformats.org/drawingml/2006/main">
+                  <a:graphicData uri="http://schemas.microsoft.com/office/word/2010/wordprocessingShape">
+                    <wps:wsp>
+                      <wps:cNvSpPr txBox="1"/>
+                      <wps:spPr>
+                        <a:xfrm>
+                          <a:off x="0" y="0"/>
+                          <a:ext cx="6248400" cy="266700"/>
+                        </a:xfrm>
+                        <a:prstGeom prst="rect">
+                          <a:avLst/>
+                        </a:prstGeom>
+                        <a:noFill/>
+                        <a:ln w="12700" cap="flat">
+                          <a:noFill/>
+                          <a:miter lim="400000"/>
+                        </a:ln>
+                        <a:effectLst/>
+                      </wps:spPr>
+                      <wps:txbx>
+                        <w:txbxContent>
+                          <w:p>
+                            <w:pPr>
+                              <w:pStyle w:val="Subheading"/>
+                              <w:bidi w:val="0"/>
+                            </w:pPr>
+                            <w:r>
+                              <w:rPr>
+                                <w:rtl w:val="0"/>
+                              </w:rPr>
+                              <w:t>COrendon Airlines</w:t>
+                            </w:r>
+                          </w:p>
+                          <w:p>
+                            <w:pPr>
+                              <w:pStyle w:val="Body 2"/>
+                              <w:bidi w:val="0"/>
+                            </w:pPr>
+                            <w:r/>
+                          </w:p>
+                        </w:txbxContent>
+                      </wps:txbx>
+                      <wps:bodyPr wrap="square" lIns="0" tIns="0" rIns="0" bIns="0" numCol="1" anchor="t">
+                        <a:noAutofit/>
+                      </wps:bodyPr>
+                    </wps:wsp>
+                  </a:graphicData>
+                </a:graphic>
+              </wp:anchor>
+            </w:drawing>
+          </mc:Choice>
+          <mc:Fallback>
+            <w:pict>
+              <v:shape id="_x0000_s1034" type="#_x0000_t202" style="visibility:visible;position:absolute;margin-left:60.1pt;margin-top:58.5pt;width:492.0pt;height:21.0pt;z-index:251669504;mso-position-horizontal:absolute;mso-position-horizontal-relative:page;mso-position-vertical:absolute;mso-position-vertical-relative:page;mso-wrap-distance-left:12.0pt;mso-wrap-distance-top:12.0pt;mso-wrap-distance-right:12.0pt;mso-wrap-distance-bottom:12.0pt;">
+                <v:fill on="f"/>
+                <v:stroke on="f" weight="1.0pt" dashstyle="solid" endcap="flat" miterlimit="400.0%" joinstyle="miter" linestyle="single" startarrow="none" startarrowwidth="medium" startarrowlength="medium" endarrow="none" endarrowwidth="medium" endarrowlength="medium"/>
+                <v:textbox>
+                  <w:txbxContent>
+                    <w:p>
+                      <w:pPr>
+                        <w:pStyle w:val="Subheading"/>
+                        <w:bidi w:val="0"/>
+                      </w:pPr>
+                      <w:r>
+                        <w:rPr>
+                          <w:rtl w:val="0"/>
+                        </w:rPr>
+                        <w:t>COrendon Airlines</w:t>
+                      </w:r>
+                    </w:p>
+                    <w:p>
+                      <w:pPr>
+                        <w:pStyle w:val="Body 2"/>
+                        <w:bidi w:val="0"/>
+                      </w:pPr>
+                      <w:r/>
+                    </w:p>
+                  </w:txbxContent>
+                </v:textbox>
+                <w10:wrap type="none" side="bothSides" anchorx="page" anchory="page"/>
+              </v:shape>
+            </w:pict>
+          </mc:Fallback>
+        </mc:AlternateContent>
+      </w:r>
+      <w:r>
+        <w:rPr>
+          <w:rFonts w:cs="Arial Unicode MS" w:eastAsia="Arial Unicode MS"/>
+          <w:rtl w:val="0"/>
+          <w:lang w:val="en-US"/>
+        </w:rPr>
+        <w:t>n controleren met de database. Hierna kan de servlet de gebruiker doorsturen naar een welkom pagina. Deze zal aangeven dat de gebruiker verbonden is met en netwerk en dus kan gaan internetten.</w:t>
+      </w:r>
+    </w:p>
+    <w:p>
+      <w:pPr>
+        <w:pStyle w:val="Body 2"/>
+        <w:bidi w:val="0"/>
+      </w:pPr>
+    </w:p>
+    <w:p>
+      <w:pPr>
+        <w:pStyle w:val="Heading 2"/>
+        <w:bidi w:val="0"/>
+      </w:pPr>
+      <w:r>
+        <w:rPr>
+          <w:rFonts w:cs="Arial Unicode MS" w:eastAsia="Arial Unicode MS"/>
+          <w:rtl w:val="0"/>
+          <w:lang w:val="en-US"/>
+        </w:rPr>
+        <w:t>3.2 Landings page</w:t>
+      </w:r>
+    </w:p>
+    <w:p>
+      <w:pPr>
+        <w:pStyle w:val="Body 2"/>
+        <w:bidi w:val="0"/>
+      </w:pPr>
+      <w:r>
+        <w:rPr>
+          <w:rFonts w:cs="Arial Unicode MS" w:eastAsia="Arial Unicode MS"/>
+          <w:rtl w:val="0"/>
+          <w:lang w:val="en-US"/>
+        </w:rPr>
+        <w:t>De landingspage is de HTML-pagina die de gebruiker te zien krijgt voordat hij/zij verbonden is met het internet. Deze pagina is opgebouwd uit HTML en CSS. Op deze pagina zal informatie staan over Corendon Airlines en ook over het gebruik van het netwerk. Verder zal deze pagina een formulier bevatten waar de gebruiker zijn/haar vluchtnummer en achternaam kan invullen.</w:t>
+      </w:r>
+    </w:p>
+    <w:p>
+      <w:pPr>
+        <w:pStyle w:val="Body 2"/>
+        <w:bidi w:val="0"/>
+      </w:pPr>
+    </w:p>
+    <w:p>
+      <w:pPr>
+        <w:pStyle w:val="Heading 2"/>
+        <w:bidi w:val="0"/>
+      </w:pPr>
+      <w:r>
+        <w:rPr>
+          <w:rFonts w:cs="Arial Unicode MS" w:eastAsia="Arial Unicode MS"/>
+          <w:rtl w:val="0"/>
+          <w:lang w:val="en-US"/>
+        </w:rPr>
+        <w:t>3.3 Access point</w:t>
+      </w:r>
+    </w:p>
+    <w:p>
+      <w:pPr>
+        <w:pStyle w:val="Body 2"/>
+        <w:bidi w:val="0"/>
+      </w:pPr>
+      <w:r>
+        <w:rPr>
+          <w:rFonts w:cs="Arial Unicode MS" w:eastAsia="Arial Unicode MS"/>
+          <w:rtl w:val="0"/>
+          <w:lang w:val="en-US"/>
+        </w:rPr>
+        <w:t>Het access point zorgt ervoor dat het internet wordt uitgezonden door het toestel. Deze zal bestaan uit een (of meerdere) raspberry pi(</w:t>
+      </w:r>
+      <w:r>
+        <w:rPr>
+          <w:rFonts w:cs="Arial Unicode MS" w:eastAsia="Arial Unicode MS" w:hint="default"/>
+          <w:rtl w:val="0"/>
+          <w:lang w:val="en-US"/>
+        </w:rPr>
+        <w:t>’</w:t>
+      </w:r>
+      <w:r>
+        <w:rPr>
+          <w:rFonts w:cs="Arial Unicode MS" w:eastAsia="Arial Unicode MS"/>
+          <w:rtl w:val="0"/>
+          <w:lang w:val="en-US"/>
+        </w:rPr>
+        <w:t>s) die geconfigureerd zijn als router. Deze router(s) zullen een wifi-signaal uitzenden die de gebruikers op kunnen vangen met verschillende apparaten. Pas als de gebruiker is ingelogd zal er toegang tot het internet worden verschaft.</w:t>
+      </w:r>
     </w:p>
     <w:p>
       <w:pPr>
@@ -4056,6 +4700,401 @@
           <w:rtl w:val="0"/>
         </w:rPr>
         <w:t>Hoofdstuk 4: Ontwikkelmethoden</w:t>
+      </w:r>
+    </w:p>
+    <w:p>
+      <w:pPr>
+        <w:pStyle w:val="Body 2"/>
+        <w:bidi w:val="0"/>
+      </w:pPr>
+    </w:p>
+    <w:p>
+      <w:pPr>
+        <w:pStyle w:val="Heading 2"/>
+        <w:bidi w:val="0"/>
+      </w:pPr>
+      <w:r>
+        <w:rPr>
+          <w:rFonts w:cs="Arial Unicode MS" w:eastAsia="Arial Unicode MS"/>
+          <w:rtl w:val="0"/>
+          <w:lang w:val="en-US"/>
+        </w:rPr>
+        <w:t>4.1 Waterval-methode</w:t>
+      </w:r>
+    </w:p>
+    <w:p>
+      <w:pPr>
+        <w:pStyle w:val="Body 2"/>
+        <w:bidi w:val="0"/>
+      </w:pPr>
+      <w:r>
+        <w:rPr>
+          <w:rFonts w:cs="Arial Unicode MS" w:eastAsia="Arial Unicode MS"/>
+          <w:rtl w:val="0"/>
+          <w:lang w:val="en-US"/>
+        </w:rPr>
+        <w:t>Tijdens dit project zullen gebruik maken van de waterval methode. Deze ontwikkelmethode bestaat uit een aantal fasen, namelijk: definitiestudie -&gt; functioneel ontwerp -&gt; technisch ontwerp. In principe bestaat de watervalmethode uit nog een aantal extra fasen, maar die zijn om dit project niet van toepassing.</w:t>
+      </w:r>
+    </w:p>
+    <w:p>
+      <w:pPr>
+        <w:pStyle w:val="Body 2"/>
+        <w:rPr>
+          <w:rFonts w:ascii="Helvetica Neue" w:cs="Helvetica Neue" w:hAnsi="Helvetica Neue" w:eastAsia="Helvetica Neue"/>
+          <w:b w:val="1"/>
+          <w:bCs w:val="1"/>
+        </w:rPr>
+      </w:pPr>
+      <w:r>
+        <w:rPr>
+          <w:rFonts w:ascii="Helvetica Neue" w:hAnsi="Helvetica Neue"/>
+          <w:b w:val="1"/>
+          <w:bCs w:val="1"/>
+          <w:rtl w:val="0"/>
+          <w:lang w:val="en-US"/>
+        </w:rPr>
+        <w:t>4.1.1 Business Case</w:t>
+      </w:r>
+    </w:p>
+    <w:p>
+      <w:pPr>
+        <w:pStyle w:val="Body 2"/>
+        <w:bidi w:val="0"/>
+      </w:pPr>
+      <w:r>
+        <w:rPr>
+          <w:rFonts w:cs="Arial Unicode MS" w:eastAsia="Arial Unicode MS"/>
+          <w:rtl w:val="0"/>
+          <w:lang w:val="en-US"/>
+        </w:rPr>
+        <w:t>Als eerste is de business case geschreven. Hierin staat uitgelegd waarom het project is opgestart. Ook wordt hierin uitgelegd waarom het project een goede investering is.</w:t>
+      </w:r>
+    </w:p>
+    <w:p>
+      <w:pPr>
+        <w:pStyle w:val="Body 2"/>
+        <w:bidi w:val="0"/>
+      </w:pPr>
+    </w:p>
+    <w:p>
+      <w:pPr>
+        <w:pStyle w:val="Body 2"/>
+        <w:rPr>
+          <w:rFonts w:ascii="Helvetica Neue" w:cs="Helvetica Neue" w:hAnsi="Helvetica Neue" w:eastAsia="Helvetica Neue"/>
+          <w:b w:val="1"/>
+          <w:bCs w:val="1"/>
+        </w:rPr>
+      </w:pPr>
+      <w:r>
+        <w:rPr>
+          <w:rFonts w:ascii="Helvetica Neue" w:hAnsi="Helvetica Neue"/>
+          <w:b w:val="1"/>
+          <w:bCs w:val="1"/>
+          <w:rtl w:val="0"/>
+          <w:lang w:val="en-US"/>
+        </w:rPr>
+        <w:t>4.1.2 Functioneel ontwerp</w:t>
+      </w:r>
+    </w:p>
+    <w:p>
+      <w:pPr>
+        <w:pStyle w:val="Body 2"/>
+        <w:bidi w:val="0"/>
+      </w:pPr>
+      <w:r>
+        <w:rPr>
+          <w:rFonts w:cs="Arial Unicode MS" w:eastAsia="Arial Unicode MS"/>
+          <w:rtl w:val="0"/>
+          <w:lang w:val="en-US"/>
+        </w:rPr>
+        <w:t>Het functioneel ontwerp dient als blauwdruk van de a</w:t>
+      </w:r>
+      <w:r>
+        <mc:AlternateContent>
+          <mc:Choice Requires="wps">
+            <w:drawing>
+              <wp:anchor distT="152400" distB="152400" distL="152400" distR="152400" simplePos="0" relativeHeight="251670528" behindDoc="0" locked="0" layoutInCell="1" allowOverlap="1">
+                <wp:simplePos x="0" y="0"/>
+                <wp:positionH relativeFrom="page">
+                  <wp:posOffset>763024</wp:posOffset>
+                </wp:positionH>
+                <wp:positionV relativeFrom="page">
+                  <wp:posOffset>742950</wp:posOffset>
+                </wp:positionV>
+                <wp:extent cx="6248400" cy="266700"/>
+                <wp:effectExtent l="0" t="0" r="0" b="0"/>
+                <wp:wrapNone/>
+                <wp:docPr id="1073741838" name="officeArt object"/>
+                <wp:cNvGraphicFramePr/>
+                <a:graphic xmlns:a="http://schemas.openxmlformats.org/drawingml/2006/main">
+                  <a:graphicData uri="http://schemas.microsoft.com/office/word/2010/wordprocessingShape">
+                    <wps:wsp>
+                      <wps:cNvSpPr txBox="1"/>
+                      <wps:spPr>
+                        <a:xfrm>
+                          <a:off x="0" y="0"/>
+                          <a:ext cx="6248400" cy="266700"/>
+                        </a:xfrm>
+                        <a:prstGeom prst="rect">
+                          <a:avLst/>
+                        </a:prstGeom>
+                        <a:noFill/>
+                        <a:ln w="12700" cap="flat">
+                          <a:noFill/>
+                          <a:miter lim="400000"/>
+                        </a:ln>
+                        <a:effectLst/>
+                      </wps:spPr>
+                      <wps:txbx>
+                        <w:txbxContent>
+                          <w:p>
+                            <w:pPr>
+                              <w:pStyle w:val="Subheading"/>
+                              <w:bidi w:val="0"/>
+                            </w:pPr>
+                            <w:r>
+                              <w:rPr>
+                                <w:rtl w:val="0"/>
+                              </w:rPr>
+                              <w:t>COrendon Airlines</w:t>
+                            </w:r>
+                          </w:p>
+                          <w:p>
+                            <w:pPr>
+                              <w:pStyle w:val="Body 2"/>
+                              <w:bidi w:val="0"/>
+                            </w:pPr>
+                            <w:r/>
+                          </w:p>
+                        </w:txbxContent>
+                      </wps:txbx>
+                      <wps:bodyPr wrap="square" lIns="0" tIns="0" rIns="0" bIns="0" numCol="1" anchor="t">
+                        <a:noAutofit/>
+                      </wps:bodyPr>
+                    </wps:wsp>
+                  </a:graphicData>
+                </a:graphic>
+              </wp:anchor>
+            </w:drawing>
+          </mc:Choice>
+          <mc:Fallback>
+            <w:pict>
+              <v:shape id="_x0000_s1035" type="#_x0000_t202" style="visibility:visible;position:absolute;margin-left:60.1pt;margin-top:58.5pt;width:492.0pt;height:21.0pt;z-index:251670528;mso-position-horizontal:absolute;mso-position-horizontal-relative:page;mso-position-vertical:absolute;mso-position-vertical-relative:page;mso-wrap-distance-left:12.0pt;mso-wrap-distance-top:12.0pt;mso-wrap-distance-right:12.0pt;mso-wrap-distance-bottom:12.0pt;">
+                <v:fill on="f"/>
+                <v:stroke on="f" weight="1.0pt" dashstyle="solid" endcap="flat" miterlimit="400.0%" joinstyle="miter" linestyle="single" startarrow="none" startarrowwidth="medium" startarrowlength="medium" endarrow="none" endarrowwidth="medium" endarrowlength="medium"/>
+                <v:textbox>
+                  <w:txbxContent>
+                    <w:p>
+                      <w:pPr>
+                        <w:pStyle w:val="Subheading"/>
+                        <w:bidi w:val="0"/>
+                      </w:pPr>
+                      <w:r>
+                        <w:rPr>
+                          <w:rtl w:val="0"/>
+                        </w:rPr>
+                        <w:t>COrendon Airlines</w:t>
+                      </w:r>
+                    </w:p>
+                    <w:p>
+                      <w:pPr>
+                        <w:pStyle w:val="Body 2"/>
+                        <w:bidi w:val="0"/>
+                      </w:pPr>
+                      <w:r/>
+                    </w:p>
+                  </w:txbxContent>
+                </v:textbox>
+                <w10:wrap type="none" side="bothSides" anchorx="page" anchory="page"/>
+              </v:shape>
+            </w:pict>
+          </mc:Fallback>
+        </mc:AlternateContent>
+      </w:r>
+      <w:r>
+        <w:rPr>
+          <w:rFonts w:cs="Arial Unicode MS" w:eastAsia="Arial Unicode MS"/>
+          <w:rtl w:val="0"/>
+          <w:lang w:val="en-US"/>
+        </w:rPr>
+        <w:t>pplicatie. Het is een complete uitwerking van de applicatie. Het zorgt er ook voor dat een programmeur geen eigen invulling aan het project geeft. Het functioneel ontwerp bied duidelijke richtlijnen waar tijdens de ontwikkeling van het project dan ook niet of nauwelijks van afgeweken hoeft te worden.</w:t>
+      </w:r>
+    </w:p>
+    <w:p>
+      <w:pPr>
+        <w:pStyle w:val="Body 2"/>
+        <w:bidi w:val="0"/>
+      </w:pPr>
+    </w:p>
+    <w:p>
+      <w:pPr>
+        <w:pStyle w:val="Body 2"/>
+        <w:rPr>
+          <w:rFonts w:ascii="Helvetica Neue" w:cs="Helvetica Neue" w:hAnsi="Helvetica Neue" w:eastAsia="Helvetica Neue"/>
+          <w:b w:val="1"/>
+          <w:bCs w:val="1"/>
+        </w:rPr>
+      </w:pPr>
+      <w:r>
+        <w:rPr>
+          <w:rFonts w:ascii="Helvetica Neue" w:hAnsi="Helvetica Neue"/>
+          <w:b w:val="1"/>
+          <w:bCs w:val="1"/>
+          <w:rtl w:val="0"/>
+          <w:lang w:val="en-US"/>
+        </w:rPr>
+        <w:t>4.1.3 Technisch ontwerp</w:t>
+      </w:r>
+    </w:p>
+    <w:p>
+      <w:pPr>
+        <w:pStyle w:val="Body 2"/>
+        <w:bidi w:val="0"/>
+      </w:pPr>
+      <w:r>
+        <w:rPr>
+          <w:rFonts w:cs="Arial Unicode MS" w:eastAsia="Arial Unicode MS"/>
+          <w:rtl w:val="0"/>
+          <w:lang w:val="en-US"/>
+        </w:rPr>
+        <w:t>Het technisch ontwerp beschrijft de technische specificaties alsmede de randvoorwaarden waar het project aan moet voldoen. Het omschrijft puur en alleen hoe de applicatie technisch in elkaar zit. Ook staat in het technisch ontwerp hoe de eisen uit het functioneel ontwerp gerealiseerd gaan worden.</w:t>
+      </w:r>
+    </w:p>
+    <w:p>
+      <w:pPr>
+        <w:pStyle w:val="Body 2"/>
+        <w:bidi w:val="0"/>
+      </w:pPr>
+    </w:p>
+    <w:p>
+      <w:pPr>
+        <w:pStyle w:val="Heading 2"/>
+        <w:bidi w:val="0"/>
+      </w:pPr>
+    </w:p>
+    <w:p>
+      <w:pPr>
+        <w:pStyle w:val="Heading 2"/>
+        <w:bidi w:val="0"/>
+      </w:pPr>
+    </w:p>
+    <w:p>
+      <w:pPr>
+        <w:pStyle w:val="Heading 2"/>
+        <w:bidi w:val="0"/>
+      </w:pPr>
+    </w:p>
+    <w:p>
+      <w:pPr>
+        <w:pStyle w:val="Heading 2"/>
+        <w:bidi w:val="0"/>
+      </w:pPr>
+    </w:p>
+    <w:p>
+      <w:pPr>
+        <w:pStyle w:val="Heading 2"/>
+        <w:bidi w:val="0"/>
+      </w:pPr>
+    </w:p>
+    <w:p>
+      <w:pPr>
+        <w:pStyle w:val="Heading 2"/>
+        <w:bidi w:val="0"/>
+      </w:pPr>
+    </w:p>
+    <w:p>
+      <w:pPr>
+        <w:pStyle w:val="Heading 2"/>
+        <w:bidi w:val="0"/>
+      </w:pPr>
+    </w:p>
+    <w:p>
+      <w:pPr>
+        <w:pStyle w:val="Heading 2"/>
+        <w:bidi w:val="0"/>
+      </w:pPr>
+      <w:r>
+        <w:rPr>
+          <w:rFonts w:cs="Arial Unicode MS" w:eastAsia="Arial Unicode MS"/>
+          <w:rtl w:val="0"/>
+          <w:lang w:val="en-US"/>
+        </w:rPr>
+        <w:t>4.2 Versiebeheer</w:t>
+      </w:r>
+    </w:p>
+    <w:p>
+      <w:pPr>
+        <w:pStyle w:val="Body 2"/>
+        <w:rPr>
+          <w:rFonts w:ascii="Helvetica Neue" w:cs="Helvetica Neue" w:hAnsi="Helvetica Neue" w:eastAsia="Helvetica Neue"/>
+          <w:b w:val="1"/>
+          <w:bCs w:val="1"/>
+        </w:rPr>
+      </w:pPr>
+      <w:r>
+        <w:rPr>
+          <w:rFonts w:ascii="Helvetica Neue" w:hAnsi="Helvetica Neue"/>
+          <w:b w:val="1"/>
+          <w:bCs w:val="1"/>
+          <w:rtl w:val="0"/>
+          <w:lang w:val="en-US"/>
+        </w:rPr>
+        <w:t>4.2.1 GIT</w:t>
+      </w:r>
+    </w:p>
+    <w:p>
+      <w:pPr>
+        <w:pStyle w:val="Body 2"/>
+        <w:bidi w:val="0"/>
+      </w:pPr>
+      <w:r>
+        <w:rPr>
+          <w:rFonts w:cs="Arial Unicode MS" w:eastAsia="Arial Unicode MS"/>
+          <w:rtl w:val="0"/>
+          <w:lang w:val="en-US"/>
+        </w:rPr>
+        <w:t>Voor versiebeheer wordt er gebruik gemaakt van Git. Git bevordert de samenwerking en dat is cruciaal bij het project. Ook geeft git de optie om gemaakte wijzigingen terug te draaien voor als er fouten gemaakt zijn. Verder zorgt Git ervoor dat iedereen dezelfde versie van de applicatie op zijn computer heeft tijdens het ontwikkelproces.</w:t>
+      </w:r>
+    </w:p>
+    <w:p>
+      <w:pPr>
+        <w:pStyle w:val="Body 2"/>
+        <w:bidi w:val="0"/>
+      </w:pPr>
+    </w:p>
+    <w:p>
+      <w:pPr>
+        <w:pStyle w:val="Body 2"/>
+        <w:rPr>
+          <w:rFonts w:ascii="Helvetica Neue Light" w:cs="Helvetica Neue Light" w:hAnsi="Helvetica Neue Light" w:eastAsia="Helvetica Neue Light"/>
+          <w:b w:val="0"/>
+          <w:bCs w:val="0"/>
+        </w:rPr>
+      </w:pPr>
+      <w:r>
+        <w:rPr>
+          <w:rFonts w:ascii="Helvetica Neue" w:hAnsi="Helvetica Neue"/>
+          <w:b w:val="1"/>
+          <w:bCs w:val="1"/>
+          <w:rtl w:val="0"/>
+          <w:lang w:val="en-US"/>
+        </w:rPr>
+        <w:t>4.2.2 Github</w:t>
+      </w:r>
+    </w:p>
+    <w:p>
+      <w:pPr>
+        <w:pStyle w:val="Body 2"/>
+      </w:pPr>
+      <w:r>
+        <w:rPr>
+          <w:rFonts w:ascii="Helvetica Neue Light" w:hAnsi="Helvetica Neue Light"/>
+          <w:b w:val="0"/>
+          <w:bCs w:val="0"/>
+          <w:rtl w:val="0"/>
+          <w:lang w:val="en-US"/>
+        </w:rPr>
+        <w:t>Github is een website waar een version control repository aangemaakt kan worden. Hierin kan alle code (en documenten) van de applicatie worden opgeslagen. Het enige nadeel van Github is dat alle repositories standaard open source zijn. Wat betekend dat iedereen de code van het project kan bekijken. Een alternatief hiervoor zou Bitbucket zijn, die gratis private repositories aanbied. Voor dit project is dat echter geen probleem en is er besloten om met Github te gaan werken.</w:t>
       </w:r>
     </w:p>
     <w:sectPr>
@@ -4141,7 +5180,7 @@
         </mc:Choice>
         <mc:Fallback>
           <w:pict>
-            <v:line id="_x0000_s1029" style="visibility:visible;position:absolute;margin-left:60.0pt;margin-top:57.0pt;width:492.1pt;height:0.0pt;z-index:-251658240;mso-position-horizontal:absolute;mso-position-horizontal-relative:page;mso-position-vertical:absolute;mso-position-vertical-relative:page;mso-wrap-distance-left:12.0pt;mso-wrap-distance-top:12.0pt;mso-wrap-distance-right:12.0pt;mso-wrap-distance-bottom:12.0pt;flip:y;">
+            <v:line id="_x0000_s1036" style="visibility:visible;position:absolute;margin-left:60.0pt;margin-top:57.0pt;width:492.1pt;height:0.0pt;z-index:-251658240;mso-position-horizontal:absolute;mso-position-horizontal-relative:page;mso-position-vertical:absolute;mso-position-vertical-relative:page;mso-wrap-distance-left:12.0pt;mso-wrap-distance-top:12.0pt;mso-wrap-distance-right:12.0pt;mso-wrap-distance-bottom:12.0pt;flip:y;">
               <v:fill on="f"/>
               <v:stroke filltype="solid" color="#367DA2" opacity="100.0%" weight="3.0pt" dashstyle="solid" endcap="flat" miterlimit="400.0%" joinstyle="miter" linestyle="single" startarrow="none" startarrowwidth="medium" startarrowlength="medium" endarrow="none" endarrowwidth="medium" endarrowlength="medium"/>
               <w10:wrap type="none" side="bothSides" anchorx="page" anchory="page"/>
@@ -4202,7 +5241,7 @@
         </mc:Choice>
         <mc:Fallback>
           <w:pict>
-            <v:line id="_x0000_s1030" style="visibility:visible;position:absolute;margin-left:60.0pt;margin-top:722.0pt;width:492.0pt;height:0.0pt;z-index:-251657216;mso-position-horizontal:absolute;mso-position-horizontal-relative:page;mso-position-vertical:absolute;mso-position-vertical-relative:page;mso-wrap-distance-left:12.0pt;mso-wrap-distance-top:12.0pt;mso-wrap-distance-right:12.0pt;mso-wrap-distance-bottom:12.0pt;">
+            <v:line id="_x0000_s1037" style="visibility:visible;position:absolute;margin-left:60.0pt;margin-top:722.0pt;width:492.0pt;height:0.0pt;z-index:-251657216;mso-position-horizontal:absolute;mso-position-horizontal-relative:page;mso-position-vertical:absolute;mso-position-vertical-relative:page;mso-wrap-distance-left:12.0pt;mso-wrap-distance-top:12.0pt;mso-wrap-distance-right:12.0pt;mso-wrap-distance-bottom:12.0pt;">
               <v:fill on="f"/>
               <v:stroke filltype="solid" color="#367DA2" opacity="100.0%" weight="1.0pt" dashstyle="solid" endcap="flat" miterlimit="400.0%" joinstyle="miter" linestyle="single" startarrow="none" startarrowwidth="medium" startarrowlength="medium" endarrow="none" endarrowwidth="medium" endarrowlength="medium"/>
               <w10:wrap type="none" side="bothSides" anchorx="page" anchory="page"/>
@@ -4234,7 +5273,7 @@
       <w:fldChar w:fldCharType="separate" w:fldLock="0"/>
     </w:r>
     <w:r>
-      <w:t>9</w:t>
+      <w:t>11</w:t>
     </w:r>
     <w:r>
       <w:rPr/>
@@ -4259,7 +5298,7 @@
       <w:fldChar w:fldCharType="separate" w:fldLock="0"/>
     </w:r>
     <w:r>
-      <w:t>9</w:t>
+      <w:t>11</w:t>
     </w:r>
     <w:r>
       <w:rPr/>
@@ -4741,6 +5780,47 @@
       <w:rFonts w:ascii="Helvetica Neue Light" w:cs="Helvetica Neue Light" w:hAnsi="Helvetica Neue Light" w:eastAsia="Helvetica Neue Light"/>
       <w:b w:val="0"/>
       <w:bCs w:val="0"/>
+      <w:i w:val="0"/>
+      <w:iCs w:val="0"/>
+      <w:caps w:val="0"/>
+      <w:smallCaps w:val="0"/>
+      <w:strike w:val="0"/>
+      <w:dstrike w:val="0"/>
+      <w:outline w:val="0"/>
+      <w:color w:val="000000"/>
+      <w:spacing w:val="0"/>
+      <w:kern w:val="0"/>
+      <w:position w:val="0"/>
+      <w:sz w:val="20"/>
+      <w:szCs w:val="20"/>
+      <w:u w:val="none"/>
+      <w:vertAlign w:val="baseline"/>
+    </w:rPr>
+  </w:style>
+  <w:style w:type="paragraph" w:styleId="Table Style 3">
+    <w:name w:val="Table Style 3"/>
+    <w:next w:val="Table Style 3"/>
+    <w:pPr>
+      <w:keepNext w:val="0"/>
+      <w:keepLines w:val="0"/>
+      <w:pageBreakBefore w:val="0"/>
+      <w:widowControl w:val="1"/>
+      <w:shd w:val="clear" w:color="auto" w:fill="auto"/>
+      <w:tabs>
+        <w:tab w:val="right" w:pos="1267"/>
+        <w:tab w:val="right" w:pos="1333"/>
+      </w:tabs>
+      <w:suppressAutoHyphens w:val="0"/>
+      <w:bidi w:val="0"/>
+      <w:spacing w:before="0" w:after="0" w:line="240" w:lineRule="auto"/>
+      <w:ind w:left="0" w:right="0" w:firstLine="0"/>
+      <w:jc w:val="left"/>
+      <w:outlineLvl w:val="9"/>
+    </w:pPr>
+    <w:rPr>
+      <w:rFonts w:ascii="Helvetica Neue" w:cs="Helvetica Neue" w:hAnsi="Helvetica Neue" w:eastAsia="Helvetica Neue"/>
+      <w:b w:val="1"/>
+      <w:bCs w:val="1"/>
       <w:i w:val="0"/>
       <w:iCs w:val="0"/>
       <w:caps w:val="0"/>

</xml_diff>